<commit_message>
Mise à joru du compte-rendu
</commit_message>
<xml_diff>
--- a/annexes/Contre-rendu.docx
+++ b/annexes/Contre-rendu.docx
@@ -1,6 +1,6 @@
 
 <file path=word/document.xml><?xml version="1.0" encoding="utf-8"?>
-<w:document xmlns:wpc="http://schemas.microsoft.com/office/word/2010/wordprocessingCanvas" xmlns:cx="http://schemas.microsoft.com/office/drawing/2014/chartex" xmlns:mc="http://schemas.openxmlformats.org/markup-compatibility/2006" xmlns:o="urn:schemas-microsoft-com:office:office" xmlns:r="http://schemas.openxmlformats.org/officeDocument/2006/relationships" xmlns:m="http://schemas.openxmlformats.org/officeDocument/2006/math" xmlns:v="urn:schemas-microsoft-com:vml" xmlns:wp14="http://schemas.microsoft.com/office/word/2010/wordprocessingDrawing" xmlns:wp="http://schemas.openxmlformats.org/drawingml/2006/wordprocessingDrawing" xmlns:w10="urn:schemas-microsoft-com:office:word" xmlns:w="http://schemas.openxmlformats.org/wordprocessingml/2006/main" xmlns:w14="http://schemas.microsoft.com/office/word/2010/wordml" xmlns:w15="http://schemas.microsoft.com/office/word/2012/wordml" xmlns:w16se="http://schemas.microsoft.com/office/word/2015/wordml/symex" xmlns:wpg="http://schemas.microsoft.com/office/word/2010/wordprocessingGroup" xmlns:wpi="http://schemas.microsoft.com/office/word/2010/wordprocessingInk" xmlns:wne="http://schemas.microsoft.com/office/word/2006/wordml" xmlns:wps="http://schemas.microsoft.com/office/word/2010/wordprocessingShape" mc:Ignorable="w14 w15 w16se wp14">
+<w:document xmlns:wpc="http://schemas.microsoft.com/office/word/2010/wordprocessingCanvas" xmlns:cx="http://schemas.microsoft.com/office/drawing/2014/chartex" xmlns:cx1="http://schemas.microsoft.com/office/drawing/2015/9/8/chartex" xmlns:cx2="http://schemas.microsoft.com/office/drawing/2015/10/21/chartex" xmlns:cx3="http://schemas.microsoft.com/office/drawing/2016/5/9/chartex" xmlns:cx4="http://schemas.microsoft.com/office/drawing/2016/5/10/chartex" xmlns:cx5="http://schemas.microsoft.com/office/drawing/2016/5/11/chartex" xmlns:cx6="http://schemas.microsoft.com/office/drawing/2016/5/12/chartex" xmlns:cx7="http://schemas.microsoft.com/office/drawing/2016/5/13/chartex" xmlns:cx8="http://schemas.microsoft.com/office/drawing/2016/5/14/chartex" xmlns:mc="http://schemas.openxmlformats.org/markup-compatibility/2006" xmlns:aink="http://schemas.microsoft.com/office/drawing/2016/ink" xmlns:am3d="http://schemas.microsoft.com/office/drawing/2017/model3d" xmlns:o="urn:schemas-microsoft-com:office:office" xmlns:oel="http://schemas.microsoft.com/office/2019/extlst" xmlns:r="http://schemas.openxmlformats.org/officeDocument/2006/relationships" xmlns:m="http://schemas.openxmlformats.org/officeDocument/2006/math" xmlns:v="urn:schemas-microsoft-com:vml" xmlns:wp14="http://schemas.microsoft.com/office/word/2010/wordprocessingDrawing" xmlns:wp="http://schemas.openxmlformats.org/drawingml/2006/wordprocessingDrawing" xmlns:w10="urn:schemas-microsoft-com:office:word" xmlns:w="http://schemas.openxmlformats.org/wordprocessingml/2006/main" xmlns:w14="http://schemas.microsoft.com/office/word/2010/wordml" xmlns:w15="http://schemas.microsoft.com/office/word/2012/wordml" xmlns:w16cex="http://schemas.microsoft.com/office/word/2018/wordml/cex" xmlns:w16cid="http://schemas.microsoft.com/office/word/2016/wordml/cid" xmlns:w16="http://schemas.microsoft.com/office/word/2018/wordml" xmlns:w16sdtdh="http://schemas.microsoft.com/office/word/2020/wordml/sdtdatahash" xmlns:w16se="http://schemas.microsoft.com/office/word/2015/wordml/symex" xmlns:wpg="http://schemas.microsoft.com/office/word/2010/wordprocessingGroup" xmlns:wpi="http://schemas.microsoft.com/office/word/2010/wordprocessingInk" xmlns:wne="http://schemas.microsoft.com/office/word/2006/wordml" xmlns:wps="http://schemas.microsoft.com/office/word/2010/wordprocessingShape" mc:Ignorable="w14 w15 w16se w16cid w16 w16cex w16sdtdh wp14">
   <w:body>
     <w:sdt>
       <w:sdtPr>
@@ -17,7 +17,6 @@
         <w:dataBinding w:prefixMappings="xmlns:ns0='http://purl.org/dc/elements/1.1/' xmlns:ns1='http://schemas.openxmlformats.org/package/2006/metadata/core-properties' " w:xpath="/ns1:coreProperties[1]/ns0:title[1]" w:storeItemID="{6C3C8BC8-F283-45AE-878A-BAB7291924A1}"/>
         <w:text/>
       </w:sdtPr>
-      <w:sdtEndPr/>
       <w:sdtContent>
         <w:p>
           <w:pPr>
@@ -109,7 +108,7 @@
           <w:r>
             <w:fldChar w:fldCharType="separate"/>
           </w:r>
-          <w:hyperlink w:anchor="_Toc130661024" w:history="1">
+          <w:hyperlink w:anchor="_Toc130875878" w:history="1">
             <w:r>
               <w:rPr>
                 <w:rStyle w:val="Lienhypertexte"/>
@@ -153,7 +152,7 @@
                 <w:noProof/>
                 <w:webHidden/>
               </w:rPr>
-              <w:instrText xml:space="preserve"> PAGEREF _Toc130661024 \h </w:instrText>
+              <w:instrText xml:space="preserve"> PAGEREF _Toc130875878 \h </w:instrText>
             </w:r>
             <w:r>
               <w:rPr>
@@ -196,7 +195,7 @@
               <w:lang w:eastAsia="fr-FR"/>
             </w:rPr>
           </w:pPr>
-          <w:hyperlink w:anchor="_Toc130661025" w:history="1">
+          <w:hyperlink w:anchor="_Toc130875879" w:history="1">
             <w:r>
               <w:rPr>
                 <w:rStyle w:val="Lienhypertexte"/>
@@ -223,7 +222,7 @@
                 <w:noProof/>
                 <w:webHidden/>
               </w:rPr>
-              <w:instrText xml:space="preserve"> PAGEREF _Toc130661025 \h </w:instrText>
+              <w:instrText xml:space="preserve"> PAGEREF _Toc130875879 \h </w:instrText>
             </w:r>
             <w:r>
               <w:rPr>
@@ -266,13 +265,27 @@
               <w:lang w:eastAsia="fr-FR"/>
             </w:rPr>
           </w:pPr>
-          <w:hyperlink w:anchor="_Toc130661026" w:history="1">
+          <w:hyperlink w:anchor="_Toc130875880" w:history="1">
             <w:r>
               <w:rPr>
                 <w:rStyle w:val="Lienhypertexte"/>
                 <w:noProof/>
               </w:rPr>
-              <w:t>Contre-rendu du 25 Mars 2023</w:t>
+              <w:t xml:space="preserve">Contre-rendu du 25 </w:t>
+            </w:r>
+            <w:r>
+              <w:rPr>
+                <w:rStyle w:val="Lienhypertexte"/>
+                <w:noProof/>
+              </w:rPr>
+              <w:t>M</w:t>
+            </w:r>
+            <w:r>
+              <w:rPr>
+                <w:rStyle w:val="Lienhypertexte"/>
+                <w:noProof/>
+              </w:rPr>
+              <w:t>ars 2023</w:t>
             </w:r>
             <w:r>
               <w:rPr>
@@ -293,7 +306,7 @@
                 <w:noProof/>
                 <w:webHidden/>
               </w:rPr>
-              <w:instrText xml:space="preserve"> PAGEREF _Toc130661026 \h </w:instrText>
+              <w:instrText xml:space="preserve"> PAGEREF _Toc130875880 \h </w:instrText>
             </w:r>
             <w:r>
               <w:rPr>
@@ -336,13 +349,13 @@
               <w:lang w:eastAsia="fr-FR"/>
             </w:rPr>
           </w:pPr>
-          <w:hyperlink w:anchor="_Toc130661027" w:history="1">
+          <w:hyperlink w:anchor="_Toc130875881" w:history="1">
             <w:r>
               <w:rPr>
                 <w:rStyle w:val="Lienhypertexte"/>
                 <w:noProof/>
               </w:rPr>
-              <w:t>[ANNEXE] Charger une base de données « vivehotel »</w:t>
+              <w:t>Contre-rendu du 25 Mars 2023</w:t>
             </w:r>
             <w:r>
               <w:rPr>
@@ -363,7 +376,7 @@
                 <w:noProof/>
                 <w:webHidden/>
               </w:rPr>
-              <w:instrText xml:space="preserve"> PAGEREF _Toc130661027 \h </w:instrText>
+              <w:instrText xml:space="preserve"> PAGEREF _Toc130875881 \h </w:instrText>
             </w:r>
             <w:r>
               <w:rPr>
@@ -406,12 +419,82 @@
               <w:lang w:eastAsia="fr-FR"/>
             </w:rPr>
           </w:pPr>
-          <w:hyperlink w:anchor="_Toc130661028" w:history="1">
+          <w:hyperlink w:anchor="_Toc130875882" w:history="1">
             <w:r>
               <w:rPr>
                 <w:rStyle w:val="Lienhypertexte"/>
                 <w:noProof/>
               </w:rPr>
+              <w:t>[ANNEXE] Charger une base de données « vivehotel »</w:t>
+            </w:r>
+            <w:r>
+              <w:rPr>
+                <w:noProof/>
+                <w:webHidden/>
+              </w:rPr>
+              <w:tab/>
+            </w:r>
+            <w:r>
+              <w:rPr>
+                <w:noProof/>
+                <w:webHidden/>
+              </w:rPr>
+              <w:fldChar w:fldCharType="begin"/>
+            </w:r>
+            <w:r>
+              <w:rPr>
+                <w:noProof/>
+                <w:webHidden/>
+              </w:rPr>
+              <w:instrText xml:space="preserve"> PAGEREF _Toc130875882 \h </w:instrText>
+            </w:r>
+            <w:r>
+              <w:rPr>
+                <w:noProof/>
+                <w:webHidden/>
+              </w:rPr>
+            </w:r>
+            <w:r>
+              <w:rPr>
+                <w:noProof/>
+                <w:webHidden/>
+              </w:rPr>
+              <w:fldChar w:fldCharType="separate"/>
+            </w:r>
+            <w:r>
+              <w:rPr>
+                <w:noProof/>
+                <w:webHidden/>
+              </w:rPr>
+              <w:t>3</w:t>
+            </w:r>
+            <w:r>
+              <w:rPr>
+                <w:noProof/>
+                <w:webHidden/>
+              </w:rPr>
+              <w:fldChar w:fldCharType="end"/>
+            </w:r>
+          </w:hyperlink>
+        </w:p>
+        <w:p>
+          <w:pPr>
+            <w:pStyle w:val="TM1"/>
+            <w:tabs>
+              <w:tab w:val="right" w:leader="dot" w:pos="9062"/>
+            </w:tabs>
+            <w:rPr>
+              <w:rFonts w:eastAsiaTheme="minorEastAsia"/>
+              <w:noProof/>
+              <w:lang w:eastAsia="fr-FR"/>
+            </w:rPr>
+          </w:pPr>
+          <w:hyperlink w:anchor="_Toc130875883" w:history="1">
+            <w:r>
+              <w:rPr>
+                <w:rStyle w:val="Lienhypertexte"/>
+                <w:noProof/>
+              </w:rPr>
               <w:t>[ANNEXE] Génération du CRUD</w:t>
             </w:r>
             <w:r>
@@ -433,7 +516,7 @@
                 <w:noProof/>
                 <w:webHidden/>
               </w:rPr>
-              <w:instrText xml:space="preserve"> PAGEREF _Toc130661028 \h </w:instrText>
+              <w:instrText xml:space="preserve"> PAGEREF _Toc130875883 \h </w:instrText>
             </w:r>
             <w:r>
               <w:rPr>
@@ -453,7 +536,7 @@
                 <w:noProof/>
                 <w:webHidden/>
               </w:rPr>
-              <w:t>2</w:t>
+              <w:t>3</w:t>
             </w:r>
             <w:r>
               <w:rPr>
@@ -485,7 +568,7 @@
       </w:pPr>
       <w:bookmarkStart w:id="0" w:name="_Toc247432412"/>
       <w:bookmarkStart w:id="1" w:name="_Toc499716750"/>
-      <w:bookmarkStart w:id="2" w:name="_Toc130661024"/>
+      <w:bookmarkStart w:id="2" w:name="_Toc130875878"/>
       <w:r>
         <w:rPr>
           <w:rFonts w:ascii="Arial" w:hAnsi="Arial" w:cs="Arial"/>
@@ -600,7 +683,7 @@
       <w:pPr>
         <w:pStyle w:val="Titre1"/>
       </w:pPr>
-      <w:bookmarkStart w:id="3" w:name="_Toc130661025"/>
+      <w:bookmarkStart w:id="3" w:name="_Toc130875879"/>
       <w:r>
         <w:t>Contre-rendu du 24</w:t>
       </w:r>
@@ -655,11 +738,19 @@
       <w:r>
         <w:t>dont les modules « </w:t>
       </w:r>
+      <w:proofErr w:type="spellStart"/>
       <w:r>
         <w:rPr>
           <w:b/>
         </w:rPr>
-        <w:t>database </w:t>
+        <w:t>database</w:t>
+      </w:r>
+      <w:proofErr w:type="spellEnd"/>
+      <w:r>
+        <w:rPr>
+          <w:b/>
+        </w:rPr>
+        <w:t> </w:t>
       </w:r>
       <w:r>
         <w:t>» et « </w:t>
@@ -691,9 +782,11 @@
       <w:r>
         <w:t>« </w:t>
       </w:r>
+      <w:proofErr w:type="spellStart"/>
       <w:r>
         <w:t>dataset</w:t>
       </w:r>
+      <w:proofErr w:type="spellEnd"/>
       <w:r>
         <w:t> »</w:t>
       </w:r>
@@ -712,7 +805,15 @@
         <w:jc w:val="both"/>
       </w:pPr>
       <w:r>
-        <w:t>Nous avons identifié les tables issues d’une relation (n,n).</w:t>
+        <w:t>Nous avons identifié les tables issues d’une relation (</w:t>
+      </w:r>
+      <w:proofErr w:type="spellStart"/>
+      <w:r>
+        <w:t>n,n</w:t>
+      </w:r>
+      <w:proofErr w:type="spellEnd"/>
+      <w:r>
+        <w:t>).</w:t>
       </w:r>
       <w:r>
         <w:t xml:space="preserve"> </w:t>
@@ -726,9 +827,11 @@
       <w:r>
         <w:t xml:space="preserve"> </w:t>
       </w:r>
+      <w:proofErr w:type="spellStart"/>
       <w:r>
         <w:t>ChAppartenir</w:t>
       </w:r>
+      <w:proofErr w:type="spellEnd"/>
       <w:r>
         <w:t xml:space="preserve">, </w:t>
       </w:r>
@@ -759,7 +862,15 @@
         <w:jc w:val="both"/>
       </w:pPr>
       <w:r>
-        <w:t>Pour chaque table issue d’une relation (n,n), nous supp</w:t>
+        <w:t>Pour chaque table issue d’une relation (</w:t>
+      </w:r>
+      <w:proofErr w:type="spellStart"/>
+      <w:r>
+        <w:t>n,n</w:t>
+      </w:r>
+      <w:proofErr w:type="spellEnd"/>
+      <w:r>
+        <w:t>), nous supp</w:t>
       </w:r>
       <w:r>
         <w:t xml:space="preserve">rimerons le module des </w:t>
@@ -814,12 +925,12 @@
       <w:pPr>
         <w:pStyle w:val="Titre1"/>
       </w:pPr>
-      <w:bookmarkStart w:id="4" w:name="_Toc130661026"/>
+      <w:bookmarkStart w:id="4" w:name="_Toc130875880"/>
       <w:r>
         <w:t>Contre-rendu du 2</w:t>
       </w:r>
       <w:r>
-        <w:t>5</w:t>
+        <w:t>6</w:t>
       </w:r>
       <w:r>
         <w:t xml:space="preserve"> Mars 2023</w:t>
@@ -834,7 +945,15 @@
         <w:t xml:space="preserve">Nous avons édité le menu pour ne laisser que les tables qui ont vraiment du sens pour le CRUD. Les </w:t>
       </w:r>
       <w:r>
-        <w:t xml:space="preserve">liens HTML vers les tables issues de relation (n,n) et des tables utilisées que pour </w:t>
+        <w:t>liens HTML vers les tables issues de relation (</w:t>
+      </w:r>
+      <w:proofErr w:type="spellStart"/>
+      <w:r>
+        <w:t>n,n</w:t>
+      </w:r>
+      <w:proofErr w:type="spellEnd"/>
+      <w:r>
+        <w:t xml:space="preserve">) et des tables utilisées que pour </w:t>
       </w:r>
       <w:r>
         <w:t>lister des valeurs sont supprimés. Nous supprimerons ces modules plus tard.</w:t>
@@ -888,6 +1007,7 @@
         <w:jc w:val="both"/>
       </w:pPr>
       <w:r>
+        <w:lastRenderedPageBreak/>
         <w:t>Nous avons modifié la page d’index du MVC des</w:t>
       </w:r>
       <w:r>
@@ -912,7 +1032,15 @@
         <w:t xml:space="preserve"> les éléments de façon plus </w:t>
       </w:r>
       <w:r>
-        <w:t xml:space="preserve">lisible, nous avons commencé à modifier la page « chambre_edit » pour </w:t>
+        <w:t>lisible, nous avons commencé à modifier la page « </w:t>
+      </w:r>
+      <w:proofErr w:type="spellStart"/>
+      <w:r>
+        <w:t>chambre_edit</w:t>
+      </w:r>
+      <w:proofErr w:type="spellEnd"/>
+      <w:r>
+        <w:t xml:space="preserve"> » pour </w:t>
       </w:r>
       <w:r>
         <w:t>créer des listes déroulantes.</w:t>
@@ -923,7 +1051,6 @@
         <w:jc w:val="both"/>
       </w:pPr>
       <w:r>
-        <w:lastRenderedPageBreak/>
         <w:t>Nous avons modifié la page d’index du MVC des</w:t>
       </w:r>
       <w:r>
@@ -948,7 +1075,15 @@
         <w:t xml:space="preserve"> les éléments de façon plus lisible </w:t>
       </w:r>
       <w:r>
-        <w:t>Nous sommes actuellement sur l’édition du fichier « hotel_edit ».</w:t>
+        <w:t>Nous sommes actuellement sur l’édition du fichier « </w:t>
+      </w:r>
+      <w:proofErr w:type="spellStart"/>
+      <w:r>
+        <w:t>hotel_edit</w:t>
+      </w:r>
+      <w:proofErr w:type="spellEnd"/>
+      <w:r>
+        <w:t> ».</w:t>
       </w:r>
     </w:p>
     <w:p>
@@ -968,16 +1103,45 @@
         <w:t xml:space="preserve"> de la clé des mots de passes de chaque client/</w:t>
       </w:r>
       <w:r>
-        <w:t>personnel des vues « client_index » et « </w:t>
-      </w:r>
+        <w:t>personnel des vues « </w:t>
+      </w:r>
+      <w:proofErr w:type="spellStart"/>
+      <w:r>
+        <w:t>client_index</w:t>
+      </w:r>
+      <w:proofErr w:type="spellEnd"/>
+      <w:r>
+        <w:t> » et « </w:t>
+      </w:r>
+      <w:proofErr w:type="spellStart"/>
       <w:r>
         <w:t>personnel</w:t>
       </w:r>
       <w:r>
-        <w:t xml:space="preserve">_index ». Il faudra penser à supprimer la possibilité de les éditer dans </w:t>
-      </w:r>
-      <w:r>
-        <w:t>« client_edit » et « personnel_edit ».</w:t>
+        <w:t>_index</w:t>
+      </w:r>
+      <w:proofErr w:type="spellEnd"/>
+      <w:r>
+        <w:t xml:space="preserve"> ». Il faudra penser à supprimer la possibilité de les éditer dans </w:t>
+      </w:r>
+      <w:r>
+        <w:t>« </w:t>
+      </w:r>
+      <w:proofErr w:type="spellStart"/>
+      <w:r>
+        <w:t>client_edit</w:t>
+      </w:r>
+      <w:proofErr w:type="spellEnd"/>
+      <w:r>
+        <w:t xml:space="preserve"> » et « </w:t>
+      </w:r>
+      <w:proofErr w:type="spellStart"/>
+      <w:r>
+        <w:t>personnel_edit</w:t>
+      </w:r>
+      <w:proofErr w:type="spellEnd"/>
+      <w:r>
+        <w:t> ».</w:t>
       </w:r>
     </w:p>
     <w:p>
@@ -993,9 +1157,17 @@
       <w:pPr>
         <w:pStyle w:val="Titre1"/>
       </w:pPr>
-      <w:r>
-        <w:t>Contre-rendu du 25 Mars 2023</w:t>
-      </w:r>
+      <w:bookmarkStart w:id="5" w:name="_Toc130875881"/>
+      <w:r>
+        <w:t>Contre-rendu du 2</w:t>
+      </w:r>
+      <w:r>
+        <w:t xml:space="preserve">7 </w:t>
+      </w:r>
+      <w:r>
+        <w:t>Mars 2023</w:t>
+      </w:r>
+      <w:bookmarkEnd w:id="5"/>
     </w:p>
     <w:p>
       <w:pPr>
@@ -1016,7 +1188,23 @@
         <w:t>Nous avons créé un MVC pou</w:t>
       </w:r>
       <w:r>
-        <w:t xml:space="preserve">r lister les réservations d’une chambre. L’ensemble des réservations listées dans la vue ont un lien qui pointe vers la modification de ces réservations dans la page « reservation/edit ». </w:t>
+        <w:t>r lister les réservations d’une chambre. L’ensemble des réservations listées dans la vue ont un lien qui pointe vers la modification de ces réservations dans la page « </w:t>
+      </w:r>
+      <w:proofErr w:type="spellStart"/>
+      <w:r>
+        <w:t>reservation</w:t>
+      </w:r>
+      <w:proofErr w:type="spellEnd"/>
+      <w:r>
+        <w:t>/</w:t>
+      </w:r>
+      <w:proofErr w:type="spellStart"/>
+      <w:r>
+        <w:t>edit</w:t>
+      </w:r>
+      <w:proofErr w:type="spellEnd"/>
+      <w:r>
+        <w:t xml:space="preserve"> ». </w:t>
       </w:r>
     </w:p>
     <w:p>
@@ -1044,10 +1232,118 @@
     </w:p>
     <w:p>
       <w:pPr>
-        <w:jc w:val="both"/>
-      </w:pPr>
-      <w:bookmarkStart w:id="5" w:name="_GoBack"/>
-      <w:bookmarkEnd w:id="5"/>
+        <w:rPr>
+          <w:rFonts w:cs="Arial"/>
+          <w:sz w:val="24"/>
+          <w:szCs w:val="24"/>
+        </w:rPr>
+      </w:pPr>
+    </w:p>
+    <w:p>
+      <w:pPr>
+        <w:pStyle w:val="Titre1"/>
+      </w:pPr>
+      <w:r>
+        <w:t>Contre-rendu du 27 Mars 2023</w:t>
+      </w:r>
+    </w:p>
+    <w:p>
+      <w:pPr>
+        <w:jc w:val="both"/>
+      </w:pPr>
+      <w:r>
+        <w:t xml:space="preserve">La journée du </w:t>
+      </w:r>
+      <w:r>
+        <w:t>lundi</w:t>
+      </w:r>
+      <w:r>
+        <w:t xml:space="preserve"> a été le départ du projet pour l’ensemble du groupe.</w:t>
+      </w:r>
+    </w:p>
+    <w:p>
+      <w:pPr>
+        <w:jc w:val="both"/>
+      </w:pPr>
+      <w:r>
+        <w:t xml:space="preserve">Nous </w:t>
+      </w:r>
+      <w:r>
+        <w:t xml:space="preserve">continuons de travailler sur le « CRUD » de la base de données. </w:t>
+      </w:r>
+      <w:r>
+        <w:t xml:space="preserve">Nous travaillons sur le CRUD de </w:t>
+      </w:r>
+      <w:r>
+        <w:t>« </w:t>
+      </w:r>
+      <w:r>
+        <w:t>chambre</w:t>
+      </w:r>
+      <w:r>
+        <w:t> »</w:t>
+      </w:r>
+      <w:r>
+        <w:t xml:space="preserve">, </w:t>
+      </w:r>
+      <w:r>
+        <w:t>« </w:t>
+      </w:r>
+      <w:r>
+        <w:t>hôtel</w:t>
+      </w:r>
+      <w:r>
+        <w:t> »</w:t>
+      </w:r>
+      <w:r>
+        <w:t xml:space="preserve"> et </w:t>
+      </w:r>
+      <w:r>
+        <w:t>« client »</w:t>
+      </w:r>
+      <w:r>
+        <w:t xml:space="preserve">. Nous créons des </w:t>
+      </w:r>
+      <w:r>
+        <w:t>actions supplémentaires sur ces modules pour créer une m</w:t>
+      </w:r>
+      <w:r>
+        <w:t>eilleure cohérence dans</w:t>
+      </w:r>
+      <w:r>
+        <w:t xml:space="preserve"> les actions possible par l’administrateur.</w:t>
+      </w:r>
+      <w:r>
+        <w:t xml:space="preserve"> </w:t>
+      </w:r>
+    </w:p>
+    <w:p>
+      <w:pPr>
+        <w:jc w:val="both"/>
+      </w:pPr>
+      <w:r>
+        <w:t xml:space="preserve">Une incohérence existe dans notre base : les chambres ne sont pas rattachées à un hôtel. Cela nous est dommage. Nous sommes en train de corriger </w:t>
+      </w:r>
+      <w:r>
+        <w:t>le script de génération du</w:t>
+      </w:r>
+      <w:r>
+        <w:t xml:space="preserve"> </w:t>
+      </w:r>
+      <w:r>
+        <w:t>« </w:t>
+      </w:r>
+      <w:proofErr w:type="spellStart"/>
+      <w:r>
+        <w:t>dataset</w:t>
+      </w:r>
+      <w:proofErr w:type="spellEnd"/>
+      <w:r>
+        <w:t> »</w:t>
+      </w:r>
+      <w:r>
+        <w:t>.</w:t>
+      </w:r>
     </w:p>
     <w:p/>
     <w:p>
@@ -1069,7 +1365,7 @@
       <w:pPr>
         <w:pStyle w:val="Titre1"/>
       </w:pPr>
-      <w:bookmarkStart w:id="6" w:name="_Toc130661027"/>
+      <w:bookmarkStart w:id="6" w:name="_Toc130875882"/>
       <w:r>
         <w:t xml:space="preserve">[ANNEXE] </w:t>
       </w:r>
@@ -1077,7 +1373,15 @@
         <w:t>C</w:t>
       </w:r>
       <w:r>
-        <w:t>harger une base de données « vivehotel »</w:t>
+        <w:t>harger une base de données « </w:t>
+      </w:r>
+      <w:proofErr w:type="spellStart"/>
+      <w:r>
+        <w:t>vivehotel</w:t>
+      </w:r>
+      <w:proofErr w:type="spellEnd"/>
+      <w:r>
+        <w:t> »</w:t>
       </w:r>
       <w:bookmarkEnd w:id="6"/>
     </w:p>
@@ -1089,15 +1393,31 @@
         <w:t>- 0</w:t>
       </w:r>
       <w:r>
-        <w:t>. Démarrer XAMPP, Mysql, Apache</w:t>
-      </w:r>
-    </w:p>
-    <w:p>
-      <w:pPr>
-        <w:jc w:val="both"/>
-      </w:pPr>
-      <w:r>
-        <w:t>- 1. Ouvrir un onglet "legum" sur son navigateur préféré</w:t>
+        <w:t xml:space="preserve">. Démarrer XAMPP, </w:t>
+      </w:r>
+      <w:proofErr w:type="spellStart"/>
+      <w:r>
+        <w:t>Mysql</w:t>
+      </w:r>
+      <w:proofErr w:type="spellEnd"/>
+      <w:r>
+        <w:t>, Apache</w:t>
+      </w:r>
+    </w:p>
+    <w:p>
+      <w:pPr>
+        <w:jc w:val="both"/>
+      </w:pPr>
+      <w:r>
+        <w:t>- 1. Ouvrir un onglet "</w:t>
+      </w:r>
+      <w:proofErr w:type="spellStart"/>
+      <w:r>
+        <w:t>legum</w:t>
+      </w:r>
+      <w:proofErr w:type="spellEnd"/>
+      <w:r>
+        <w:t>" sur son navigateur préféré</w:t>
       </w:r>
     </w:p>
     <w:p>
@@ -1108,7 +1428,15 @@
         <w:t>- 2. Accéder au site intern</w:t>
       </w:r>
       <w:r>
-        <w:t xml:space="preserve">et "legum". Ne pas sélectionner </w:t>
+        <w:t>et "</w:t>
+      </w:r>
+      <w:proofErr w:type="spellStart"/>
+      <w:r>
+        <w:t>legum</w:t>
+      </w:r>
+      <w:proofErr w:type="spellEnd"/>
+      <w:r>
+        <w:t xml:space="preserve">". Ne pas sélectionner </w:t>
       </w:r>
       <w:r>
         <w:t>de base de données ou  alors en sélec</w:t>
@@ -1117,7 +1445,15 @@
         <w:t xml:space="preserve">tionner une qui est différente </w:t>
       </w:r>
       <w:r>
-        <w:t>de "vivehotel"</w:t>
+        <w:t>de "</w:t>
+      </w:r>
+      <w:proofErr w:type="spellStart"/>
+      <w:r>
+        <w:t>vivehotel</w:t>
+      </w:r>
+      <w:proofErr w:type="spellEnd"/>
+      <w:r>
+        <w:t>"</w:t>
       </w:r>
       <w:r>
         <w:t>.</w:t>
@@ -1128,39 +1464,87 @@
         <w:jc w:val="both"/>
       </w:pPr>
       <w:r>
-        <w:t>- 3. Dans "Requêtes SQL", taper "DROP DATABASE vivehotel"</w:t>
-      </w:r>
-    </w:p>
-    <w:p>
-      <w:pPr>
-        <w:jc w:val="both"/>
-      </w:pPr>
-      <w:r>
-        <w:t>- 4. Aller dans le sous-dossier "_dataset" du projet</w:t>
-      </w:r>
-    </w:p>
-    <w:p>
-      <w:pPr>
-        <w:jc w:val="both"/>
-      </w:pPr>
-      <w:r>
-        <w:t>- 5. Ouvrir le fichier "vivehotel.sql"</w:t>
-      </w:r>
-    </w:p>
-    <w:p>
-      <w:pPr>
-        <w:jc w:val="both"/>
-      </w:pPr>
-      <w:r>
-        <w:t>- 6. Faire "ctrl+A", "ctrl+C" du contenu de ce fichier</w:t>
-      </w:r>
-    </w:p>
-    <w:p>
-      <w:pPr>
-        <w:jc w:val="both"/>
-      </w:pPr>
-      <w:r>
-        <w:t>- 7. Retourner dans "legum"</w:t>
+        <w:t xml:space="preserve">- 3. Dans "Requêtes SQL", taper "DROP DATABASE </w:t>
+      </w:r>
+      <w:proofErr w:type="spellStart"/>
+      <w:r>
+        <w:t>vivehotel</w:t>
+      </w:r>
+      <w:proofErr w:type="spellEnd"/>
+      <w:r>
+        <w:t>"</w:t>
+      </w:r>
+    </w:p>
+    <w:p>
+      <w:pPr>
+        <w:jc w:val="both"/>
+      </w:pPr>
+      <w:r>
+        <w:t>- 4. Aller dans le sous-dossier "_</w:t>
+      </w:r>
+      <w:proofErr w:type="spellStart"/>
+      <w:r>
+        <w:t>dataset</w:t>
+      </w:r>
+      <w:proofErr w:type="spellEnd"/>
+      <w:r>
+        <w:t>" du projet</w:t>
+      </w:r>
+    </w:p>
+    <w:p>
+      <w:pPr>
+        <w:jc w:val="both"/>
+      </w:pPr>
+      <w:r>
+        <w:t>- 5. Ouvrir le fichier "</w:t>
+      </w:r>
+      <w:proofErr w:type="spellStart"/>
+      <w:r>
+        <w:t>vivehotel.sql</w:t>
+      </w:r>
+      <w:proofErr w:type="spellEnd"/>
+      <w:r>
+        <w:t>"</w:t>
+      </w:r>
+    </w:p>
+    <w:p>
+      <w:pPr>
+        <w:jc w:val="both"/>
+      </w:pPr>
+      <w:r>
+        <w:t>- 6. Faire "</w:t>
+      </w:r>
+      <w:proofErr w:type="spellStart"/>
+      <w:r>
+        <w:t>ctrl+A</w:t>
+      </w:r>
+      <w:proofErr w:type="spellEnd"/>
+      <w:r>
+        <w:t>", "</w:t>
+      </w:r>
+      <w:proofErr w:type="spellStart"/>
+      <w:r>
+        <w:t>ctrl+C</w:t>
+      </w:r>
+      <w:proofErr w:type="spellEnd"/>
+      <w:r>
+        <w:t>" du contenu de ce fichier</w:t>
+      </w:r>
+    </w:p>
+    <w:p>
+      <w:pPr>
+        <w:jc w:val="both"/>
+      </w:pPr>
+      <w:r>
+        <w:t>- 7. Retourner dans "</w:t>
+      </w:r>
+      <w:proofErr w:type="spellStart"/>
+      <w:r>
+        <w:t>legum</w:t>
+      </w:r>
+      <w:proofErr w:type="spellEnd"/>
+      <w:r>
+        <w:t>"</w:t>
       </w:r>
     </w:p>
     <w:p>
@@ -1176,7 +1560,23 @@
         <w:jc w:val="both"/>
       </w:pPr>
       <w:r>
-        <w:t xml:space="preserve">- 9. Ctrl+V du texte de création de la base de données dans le textarea et envoyer le texte </w:t>
+        <w:t xml:space="preserve">- 9. </w:t>
+      </w:r>
+      <w:proofErr w:type="spellStart"/>
+      <w:r>
+        <w:t>Ctrl+V</w:t>
+      </w:r>
+      <w:proofErr w:type="spellEnd"/>
+      <w:r>
+        <w:t xml:space="preserve"> du texte de création de la base de données dans le </w:t>
+      </w:r>
+      <w:proofErr w:type="spellStart"/>
+      <w:r>
+        <w:t>textarea</w:t>
+      </w:r>
+      <w:proofErr w:type="spellEnd"/>
+      <w:r>
+        <w:t xml:space="preserve"> et envoyer le texte </w:t>
       </w:r>
     </w:p>
     <w:p>
@@ -1192,23 +1592,55 @@
         <w:jc w:val="both"/>
       </w:pPr>
       <w:r>
-        <w:t>- 10. Retourner dans le sous-dossier "_dataset" depuis le navigateur (avec XAMPP/Apache/Mysql en fonctionnement).</w:t>
-      </w:r>
-    </w:p>
-    <w:p>
-      <w:pPr>
-        <w:jc w:val="both"/>
-      </w:pPr>
-      <w:r>
-        <w:t xml:space="preserve">- 10. Lancer le fichier "all.php" depuis le navigateur </w:t>
-      </w:r>
-    </w:p>
-    <w:p>
-      <w:pPr>
-        <w:jc w:val="both"/>
-      </w:pPr>
-      <w:r>
-        <w:t>La base de données contient le dataset, génération en moins de 6 secondes.</w:t>
+        <w:t>- 10. Retourner dans le sous-dossier "_</w:t>
+      </w:r>
+      <w:proofErr w:type="spellStart"/>
+      <w:r>
+        <w:t>dataset</w:t>
+      </w:r>
+      <w:proofErr w:type="spellEnd"/>
+      <w:r>
+        <w:t>" depuis le navigateur (avec XAMPP/Apache/</w:t>
+      </w:r>
+      <w:proofErr w:type="spellStart"/>
+      <w:r>
+        <w:t>Mysql</w:t>
+      </w:r>
+      <w:proofErr w:type="spellEnd"/>
+      <w:r>
+        <w:t xml:space="preserve"> en fonctionnement).</w:t>
+      </w:r>
+    </w:p>
+    <w:p>
+      <w:pPr>
+        <w:jc w:val="both"/>
+      </w:pPr>
+      <w:r>
+        <w:t>- 10. Lancer le fichier "</w:t>
+      </w:r>
+      <w:proofErr w:type="spellStart"/>
+      <w:r>
+        <w:t>all.php</w:t>
+      </w:r>
+      <w:proofErr w:type="spellEnd"/>
+      <w:r>
+        <w:t xml:space="preserve">" depuis le navigateur </w:t>
+      </w:r>
+    </w:p>
+    <w:p>
+      <w:pPr>
+        <w:jc w:val="both"/>
+      </w:pPr>
+      <w:r>
+        <w:t xml:space="preserve">La base de données contient le </w:t>
+      </w:r>
+      <w:proofErr w:type="spellStart"/>
+      <w:r>
+        <w:t>dataset</w:t>
+      </w:r>
+      <w:proofErr w:type="spellEnd"/>
+      <w:r>
+        <w:t>, génération en moins de 6 secondes.</w:t>
       </w:r>
     </w:p>
     <w:p>
@@ -1220,7 +1652,7 @@
       <w:pPr>
         <w:pStyle w:val="Titre1"/>
       </w:pPr>
-      <w:bookmarkStart w:id="7" w:name="_Toc130661028"/>
+      <w:bookmarkStart w:id="7" w:name="_Toc130875883"/>
       <w:r>
         <w:t xml:space="preserve">[ANNEXE] </w:t>
       </w:r>
@@ -1242,7 +1674,15 @@
         <w:jc w:val="both"/>
       </w:pPr>
       <w:r>
-        <w:t xml:space="preserve">les fonctionnalités de génération de CRUD et de dataset. </w:t>
+        <w:t xml:space="preserve">les fonctionnalités de génération de CRUD et de </w:t>
+      </w:r>
+      <w:proofErr w:type="spellStart"/>
+      <w:r>
+        <w:t>dataset</w:t>
+      </w:r>
+      <w:proofErr w:type="spellEnd"/>
+      <w:r>
+        <w:t xml:space="preserve">. </w:t>
       </w:r>
     </w:p>
     <w:p>
@@ -1277,7 +1717,7 @@
 </file>
 
 <file path=word/numbering.xml><?xml version="1.0" encoding="utf-8"?>
-<w:numbering xmlns:wpc="http://schemas.microsoft.com/office/word/2010/wordprocessingCanvas" xmlns:cx="http://schemas.microsoft.com/office/drawing/2014/chartex" xmlns:mc="http://schemas.openxmlformats.org/markup-compatibility/2006" xmlns:o="urn:schemas-microsoft-com:office:office" xmlns:r="http://schemas.openxmlformats.org/officeDocument/2006/relationships" xmlns:m="http://schemas.openxmlformats.org/officeDocument/2006/math" xmlns:v="urn:schemas-microsoft-com:vml" xmlns:wp14="http://schemas.microsoft.com/office/word/2010/wordprocessingDrawing" xmlns:wp="http://schemas.openxmlformats.org/drawingml/2006/wordprocessingDrawing" xmlns:w10="urn:schemas-microsoft-com:office:word" xmlns:w="http://schemas.openxmlformats.org/wordprocessingml/2006/main" xmlns:w14="http://schemas.microsoft.com/office/word/2010/wordml" xmlns:w15="http://schemas.microsoft.com/office/word/2012/wordml" xmlns:w16se="http://schemas.microsoft.com/office/word/2015/wordml/symex" xmlns:wpg="http://schemas.microsoft.com/office/word/2010/wordprocessingGroup" xmlns:wpi="http://schemas.microsoft.com/office/word/2010/wordprocessingInk" xmlns:wne="http://schemas.microsoft.com/office/word/2006/wordml" xmlns:wps="http://schemas.microsoft.com/office/word/2010/wordprocessingShape" mc:Ignorable="w14 w15 w16se wp14">
+<w:numbering xmlns:wpc="http://schemas.microsoft.com/office/word/2010/wordprocessingCanvas" xmlns:cx="http://schemas.microsoft.com/office/drawing/2014/chartex" xmlns:cx1="http://schemas.microsoft.com/office/drawing/2015/9/8/chartex" xmlns:cx2="http://schemas.microsoft.com/office/drawing/2015/10/21/chartex" xmlns:cx3="http://schemas.microsoft.com/office/drawing/2016/5/9/chartex" xmlns:cx4="http://schemas.microsoft.com/office/drawing/2016/5/10/chartex" xmlns:cx5="http://schemas.microsoft.com/office/drawing/2016/5/11/chartex" xmlns:cx6="http://schemas.microsoft.com/office/drawing/2016/5/12/chartex" xmlns:cx7="http://schemas.microsoft.com/office/drawing/2016/5/13/chartex" xmlns:cx8="http://schemas.microsoft.com/office/drawing/2016/5/14/chartex" xmlns:mc="http://schemas.openxmlformats.org/markup-compatibility/2006" xmlns:aink="http://schemas.microsoft.com/office/drawing/2016/ink" xmlns:am3d="http://schemas.microsoft.com/office/drawing/2017/model3d" xmlns:o="urn:schemas-microsoft-com:office:office" xmlns:oel="http://schemas.microsoft.com/office/2019/extlst" xmlns:r="http://schemas.openxmlformats.org/officeDocument/2006/relationships" xmlns:m="http://schemas.openxmlformats.org/officeDocument/2006/math" xmlns:v="urn:schemas-microsoft-com:vml" xmlns:wp14="http://schemas.microsoft.com/office/word/2010/wordprocessingDrawing" xmlns:wp="http://schemas.openxmlformats.org/drawingml/2006/wordprocessingDrawing" xmlns:w10="urn:schemas-microsoft-com:office:word" xmlns:w="http://schemas.openxmlformats.org/wordprocessingml/2006/main" xmlns:w14="http://schemas.microsoft.com/office/word/2010/wordml" xmlns:w15="http://schemas.microsoft.com/office/word/2012/wordml" xmlns:w16cex="http://schemas.microsoft.com/office/word/2018/wordml/cex" xmlns:w16cid="http://schemas.microsoft.com/office/word/2016/wordml/cid" xmlns:w16="http://schemas.microsoft.com/office/word/2018/wordml" xmlns:w16sdtdh="http://schemas.microsoft.com/office/word/2020/wordml/sdtdatahash" xmlns:w16se="http://schemas.microsoft.com/office/word/2015/wordml/symex" xmlns:wpg="http://schemas.microsoft.com/office/word/2010/wordprocessingGroup" xmlns:wpi="http://schemas.microsoft.com/office/word/2010/wordprocessingInk" xmlns:wne="http://schemas.microsoft.com/office/word/2006/wordml" xmlns:wps="http://schemas.microsoft.com/office/word/2010/wordprocessingShape" mc:Ignorable="w14 w15 w16se w16cid w16 w16cex w16sdtdh wp14">
   <w:abstractNum w:abstractNumId="0" w15:restartNumberingAfterBreak="0">
     <w:nsid w:val="08E57C29"/>
     <w:multiLevelType w:val="hybridMultilevel"/>
@@ -1784,23 +2224,23 @@
       </w:rPr>
     </w:lvl>
   </w:abstractNum>
-  <w:num w:numId="1">
+  <w:num w:numId="1" w16cid:durableId="642544214">
     <w:abstractNumId w:val="3"/>
   </w:num>
-  <w:num w:numId="2">
+  <w:num w:numId="2" w16cid:durableId="1357848421">
     <w:abstractNumId w:val="0"/>
   </w:num>
-  <w:num w:numId="3">
+  <w:num w:numId="3" w16cid:durableId="1072047978">
     <w:abstractNumId w:val="2"/>
   </w:num>
-  <w:num w:numId="4">
+  <w:num w:numId="4" w16cid:durableId="1091779806">
     <w:abstractNumId w:val="1"/>
   </w:num>
 </w:numbering>
 </file>
 
 <file path=word/styles.xml><?xml version="1.0" encoding="utf-8"?>
-<w:styles xmlns:mc="http://schemas.openxmlformats.org/markup-compatibility/2006" xmlns:r="http://schemas.openxmlformats.org/officeDocument/2006/relationships" xmlns:w="http://schemas.openxmlformats.org/wordprocessingml/2006/main" xmlns:w14="http://schemas.microsoft.com/office/word/2010/wordml" xmlns:w15="http://schemas.microsoft.com/office/word/2012/wordml" xmlns:w16se="http://schemas.microsoft.com/office/word/2015/wordml/symex" mc:Ignorable="w14 w15 w16se">
+<w:styles xmlns:mc="http://schemas.openxmlformats.org/markup-compatibility/2006" xmlns:r="http://schemas.openxmlformats.org/officeDocument/2006/relationships" xmlns:w="http://schemas.openxmlformats.org/wordprocessingml/2006/main" xmlns:w14="http://schemas.microsoft.com/office/word/2010/wordml" xmlns:w15="http://schemas.microsoft.com/office/word/2012/wordml" xmlns:w16cex="http://schemas.microsoft.com/office/word/2018/wordml/cex" xmlns:w16cid="http://schemas.microsoft.com/office/word/2016/wordml/cid" xmlns:w16="http://schemas.microsoft.com/office/word/2018/wordml" xmlns:w16sdtdh="http://schemas.microsoft.com/office/word/2020/wordml/sdtdatahash" xmlns:w16se="http://schemas.microsoft.com/office/word/2015/wordml/symex" mc:Ignorable="w14 w15 w16se w16cid w16 w16cex w16sdtdh">
   <w:docDefaults>
     <w:rPrDefault>
       <w:rPr>
@@ -1816,7 +2256,7 @@
       </w:pPr>
     </w:pPrDefault>
   </w:docDefaults>
-  <w:latentStyles w:defLockedState="0" w:defUIPriority="99" w:defSemiHidden="0" w:defUnhideWhenUsed="0" w:defQFormat="0" w:count="371">
+  <w:latentStyles w:defLockedState="0" w:defUIPriority="99" w:defSemiHidden="0" w:defUnhideWhenUsed="0" w:defQFormat="0" w:count="376">
     <w:lsdException w:name="Normal" w:uiPriority="0" w:qFormat="1"/>
     <w:lsdException w:name="heading 1" w:uiPriority="9" w:qFormat="1"/>
     <w:lsdException w:name="heading 2" w:semiHidden="1" w:uiPriority="9" w:unhideWhenUsed="1" w:qFormat="1"/>
@@ -1922,7 +2362,6 @@
     <w:lsdException w:name="HTML Sample" w:semiHidden="1" w:unhideWhenUsed="1"/>
     <w:lsdException w:name="HTML Typewriter" w:semiHidden="1" w:unhideWhenUsed="1"/>
     <w:lsdException w:name="HTML Variable" w:semiHidden="1" w:unhideWhenUsed="1"/>
-    <w:lsdException w:name="Normal Table" w:semiHidden="1" w:unhideWhenUsed="1"/>
     <w:lsdException w:name="annotation subject" w:semiHidden="1" w:unhideWhenUsed="1"/>
     <w:lsdException w:name="No List" w:semiHidden="1" w:unhideWhenUsed="1"/>
     <w:lsdException w:name="Outline List 1" w:semiHidden="1" w:unhideWhenUsed="1"/>
@@ -1965,11 +2404,8 @@
     <w:lsdException w:name="Table Contemporary" w:semiHidden="1" w:unhideWhenUsed="1"/>
     <w:lsdException w:name="Table Elegant" w:semiHidden="1" w:unhideWhenUsed="1"/>
     <w:lsdException w:name="Table Professional" w:semiHidden="1" w:unhideWhenUsed="1"/>
-    <w:lsdException w:name="Table Subtle 1" w:semiHidden="1" w:unhideWhenUsed="1"/>
     <w:lsdException w:name="Table Subtle 2" w:semiHidden="1" w:unhideWhenUsed="1"/>
     <w:lsdException w:name="Table Web 1" w:semiHidden="1" w:unhideWhenUsed="1"/>
-    <w:lsdException w:name="Table Web 2" w:semiHidden="1" w:unhideWhenUsed="1"/>
-    <w:lsdException w:name="Table Web 3" w:semiHidden="1" w:unhideWhenUsed="1"/>
     <w:lsdException w:name="Balloon Text" w:semiHidden="1" w:unhideWhenUsed="1"/>
     <w:lsdException w:name="Table Grid" w:uiPriority="39"/>
     <w:lsdException w:name="Table Theme" w:semiHidden="1" w:unhideWhenUsed="1"/>
@@ -2188,11 +2624,16 @@
     <w:lsdException w:name="List Table 5 Dark Accent 6" w:uiPriority="50"/>
     <w:lsdException w:name="List Table 6 Colorful Accent 6" w:uiPriority="51"/>
     <w:lsdException w:name="List Table 7 Colorful Accent 6" w:uiPriority="52"/>
+    <w:lsdException w:name="Mention" w:semiHidden="1" w:unhideWhenUsed="1"/>
+    <w:lsdException w:name="Smart Hyperlink" w:semiHidden="1" w:unhideWhenUsed="1"/>
+    <w:lsdException w:name="Hashtag" w:semiHidden="1" w:unhideWhenUsed="1"/>
+    <w:lsdException w:name="Unresolved Mention" w:semiHidden="1" w:unhideWhenUsed="1"/>
+    <w:lsdException w:name="Smart Link" w:semiHidden="1" w:unhideWhenUsed="1"/>
   </w:latentStyles>
   <w:style w:type="paragraph" w:default="1" w:styleId="Normal">
     <w:name w:val="Normal"/>
     <w:qFormat/>
-    <w:rsid w:val="00AE3E1B"/>
+    <w:rsid w:val="00E36F8C"/>
   </w:style>
   <w:style w:type="paragraph" w:styleId="Titre1">
     <w:name w:val="heading 1"/>
@@ -2408,7 +2849,7 @@
 </file>
 
 <file path=word/glossary/document.xml><?xml version="1.0" encoding="utf-8"?>
-<w:glossaryDocument xmlns:wpc="http://schemas.microsoft.com/office/word/2010/wordprocessingCanvas" xmlns:cx="http://schemas.microsoft.com/office/drawing/2014/chartex" xmlns:mc="http://schemas.openxmlformats.org/markup-compatibility/2006" xmlns:o="urn:schemas-microsoft-com:office:office" xmlns:r="http://schemas.openxmlformats.org/officeDocument/2006/relationships" xmlns:m="http://schemas.openxmlformats.org/officeDocument/2006/math" xmlns:v="urn:schemas-microsoft-com:vml" xmlns:wp14="http://schemas.microsoft.com/office/word/2010/wordprocessingDrawing" xmlns:wp="http://schemas.openxmlformats.org/drawingml/2006/wordprocessingDrawing" xmlns:w10="urn:schemas-microsoft-com:office:word" xmlns:w="http://schemas.openxmlformats.org/wordprocessingml/2006/main" xmlns:w14="http://schemas.microsoft.com/office/word/2010/wordml" xmlns:w15="http://schemas.microsoft.com/office/word/2012/wordml" xmlns:w16se="http://schemas.microsoft.com/office/word/2015/wordml/symex" xmlns:wpg="http://schemas.microsoft.com/office/word/2010/wordprocessingGroup" xmlns:wpi="http://schemas.microsoft.com/office/word/2010/wordprocessingInk" xmlns:wne="http://schemas.microsoft.com/office/word/2006/wordml" xmlns:wps="http://schemas.microsoft.com/office/word/2010/wordprocessingShape" mc:Ignorable="w14 w15 w16se wp14">
+<w:glossaryDocument xmlns:wpc="http://schemas.microsoft.com/office/word/2010/wordprocessingCanvas" xmlns:cx="http://schemas.microsoft.com/office/drawing/2014/chartex" xmlns:cx1="http://schemas.microsoft.com/office/drawing/2015/9/8/chartex" xmlns:cx2="http://schemas.microsoft.com/office/drawing/2015/10/21/chartex" xmlns:cx3="http://schemas.microsoft.com/office/drawing/2016/5/9/chartex" xmlns:cx4="http://schemas.microsoft.com/office/drawing/2016/5/10/chartex" xmlns:cx5="http://schemas.microsoft.com/office/drawing/2016/5/11/chartex" xmlns:cx6="http://schemas.microsoft.com/office/drawing/2016/5/12/chartex" xmlns:cx7="http://schemas.microsoft.com/office/drawing/2016/5/13/chartex" xmlns:cx8="http://schemas.microsoft.com/office/drawing/2016/5/14/chartex" xmlns:mc="http://schemas.openxmlformats.org/markup-compatibility/2006" xmlns:aink="http://schemas.microsoft.com/office/drawing/2016/ink" xmlns:am3d="http://schemas.microsoft.com/office/drawing/2017/model3d" xmlns:o="urn:schemas-microsoft-com:office:office" xmlns:oel="http://schemas.microsoft.com/office/2019/extlst" xmlns:r="http://schemas.openxmlformats.org/officeDocument/2006/relationships" xmlns:m="http://schemas.openxmlformats.org/officeDocument/2006/math" xmlns:v="urn:schemas-microsoft-com:vml" xmlns:wp14="http://schemas.microsoft.com/office/word/2010/wordprocessingDrawing" xmlns:wp="http://schemas.openxmlformats.org/drawingml/2006/wordprocessingDrawing" xmlns:w10="urn:schemas-microsoft-com:office:word" xmlns:w="http://schemas.openxmlformats.org/wordprocessingml/2006/main" xmlns:w14="http://schemas.microsoft.com/office/word/2010/wordml" xmlns:w15="http://schemas.microsoft.com/office/word/2012/wordml" xmlns:w16cex="http://schemas.microsoft.com/office/word/2018/wordml/cex" xmlns:w16cid="http://schemas.microsoft.com/office/word/2016/wordml/cid" xmlns:w16="http://schemas.microsoft.com/office/word/2018/wordml" xmlns:w16sdtdh="http://schemas.microsoft.com/office/word/2020/wordml/sdtdatahash" xmlns:w16se="http://schemas.microsoft.com/office/word/2015/wordml/symex" xmlns:wpg="http://schemas.microsoft.com/office/word/2010/wordprocessingGroup" xmlns:wpi="http://schemas.microsoft.com/office/word/2010/wordprocessingInk" xmlns:wne="http://schemas.microsoft.com/office/word/2006/wordml" xmlns:wps="http://schemas.microsoft.com/office/word/2010/wordprocessingShape" mc:Ignorable="w14 w15 w16se w16cid w16 w16cex w16sdtdh wp14">
   <w:docParts>
     <w:docPart>
       <w:docPartPr>
@@ -2441,7 +2882,7 @@
 </file>
 
 <file path=word/glossary/fontTable.xml><?xml version="1.0" encoding="utf-8"?>
-<w:fonts xmlns:mc="http://schemas.openxmlformats.org/markup-compatibility/2006" xmlns:r="http://schemas.openxmlformats.org/officeDocument/2006/relationships" xmlns:w="http://schemas.openxmlformats.org/wordprocessingml/2006/main" xmlns:w14="http://schemas.microsoft.com/office/word/2010/wordml" xmlns:w15="http://schemas.microsoft.com/office/word/2012/wordml" xmlns:w16se="http://schemas.microsoft.com/office/word/2015/wordml/symex" mc:Ignorable="w14 w15 w16se">
+<w:fonts xmlns:mc="http://schemas.openxmlformats.org/markup-compatibility/2006" xmlns:r="http://schemas.openxmlformats.org/officeDocument/2006/relationships" xmlns:w="http://schemas.openxmlformats.org/wordprocessingml/2006/main" xmlns:w14="http://schemas.microsoft.com/office/word/2010/wordml" xmlns:w15="http://schemas.microsoft.com/office/word/2012/wordml" xmlns:w16cex="http://schemas.microsoft.com/office/word/2018/wordml/cex" xmlns:w16cid="http://schemas.microsoft.com/office/word/2016/wordml/cid" xmlns:w16="http://schemas.microsoft.com/office/word/2018/wordml" xmlns:w16sdtdh="http://schemas.microsoft.com/office/word/2020/wordml/sdtdatahash" xmlns:w16se="http://schemas.microsoft.com/office/word/2015/wordml/symex" mc:Ignorable="w14 w15 w16se w16cid w16 w16cex w16sdtdh">
   <w:font w:name="Symbol">
     <w:panose1 w:val="05050102010706020507"/>
     <w:charset w:val="02"/>
@@ -2502,7 +2943,7 @@
 </file>
 
 <file path=word/glossary/settings.xml><?xml version="1.0" encoding="utf-8"?>
-<w:settings xmlns:mc="http://schemas.openxmlformats.org/markup-compatibility/2006" xmlns:o="urn:schemas-microsoft-com:office:office" xmlns:r="http://schemas.openxmlformats.org/officeDocument/2006/relationships" xmlns:m="http://schemas.openxmlformats.org/officeDocument/2006/math" xmlns:v="urn:schemas-microsoft-com:vml" xmlns:w10="urn:schemas-microsoft-com:office:word" xmlns:w="http://schemas.openxmlformats.org/wordprocessingml/2006/main" xmlns:w14="http://schemas.microsoft.com/office/word/2010/wordml" xmlns:w15="http://schemas.microsoft.com/office/word/2012/wordml" xmlns:w16se="http://schemas.microsoft.com/office/word/2015/wordml/symex" xmlns:sl="http://schemas.openxmlformats.org/schemaLibrary/2006/main" mc:Ignorable="w14 w15 w16se">
+<w:settings xmlns:mc="http://schemas.openxmlformats.org/markup-compatibility/2006" xmlns:o="urn:schemas-microsoft-com:office:office" xmlns:r="http://schemas.openxmlformats.org/officeDocument/2006/relationships" xmlns:m="http://schemas.openxmlformats.org/officeDocument/2006/math" xmlns:v="urn:schemas-microsoft-com:vml" xmlns:w10="urn:schemas-microsoft-com:office:word" xmlns:w="http://schemas.openxmlformats.org/wordprocessingml/2006/main" xmlns:w14="http://schemas.microsoft.com/office/word/2010/wordml" xmlns:w15="http://schemas.microsoft.com/office/word/2012/wordml" xmlns:w16cex="http://schemas.microsoft.com/office/word/2018/wordml/cex" xmlns:w16cid="http://schemas.microsoft.com/office/word/2016/wordml/cid" xmlns:w16="http://schemas.microsoft.com/office/word/2018/wordml" xmlns:w16sdtdh="http://schemas.microsoft.com/office/word/2020/wordml/sdtdatahash" xmlns:w16se="http://schemas.microsoft.com/office/word/2015/wordml/symex" xmlns:sl="http://schemas.openxmlformats.org/schemaLibrary/2006/main" mc:Ignorable="w14 w15 w16se w16cid w16 w16cex w16sdtdh">
   <w:view w:val="normal"/>
   <w:defaultTabStop w:val="708"/>
   <w:hyphenationZone w:val="425"/>
@@ -2514,6 +2955,7 @@
     <w:compatSetting w:name="enableOpenTypeFeatures" w:uri="http://schemas.microsoft.com/office/word" w:val="1"/>
     <w:compatSetting w:name="doNotFlipMirrorIndents" w:uri="http://schemas.microsoft.com/office/word" w:val="1"/>
     <w:compatSetting w:name="differentiateMultirowTableHeaders" w:uri="http://schemas.microsoft.com/office/word" w:val="1"/>
+    <w:compatSetting w:name="useWord2013TrackBottomHyphenation" w:uri="http://schemas.microsoft.com/office/word" w:val="1"/>
   </w:compat>
   <w:rsids>
     <w:rsidRoot w:val="00DE69DB"/>
@@ -2524,6 +2966,7 @@
     <w:rsid w:val="007A7EB4"/>
     <w:rsid w:val="00801C24"/>
     <w:rsid w:val="00831ECB"/>
+    <w:rsid w:val="00A168B5"/>
     <w:rsid w:val="00D652FD"/>
     <w:rsid w:val="00DE69DB"/>
   </w:rsids>
@@ -2549,7 +2992,7 @@
 </file>
 
 <file path=word/glossary/styles.xml><?xml version="1.0" encoding="utf-8"?>
-<w:styles xmlns:mc="http://schemas.openxmlformats.org/markup-compatibility/2006" xmlns:r="http://schemas.openxmlformats.org/officeDocument/2006/relationships" xmlns:w="http://schemas.openxmlformats.org/wordprocessingml/2006/main" xmlns:w14="http://schemas.microsoft.com/office/word/2010/wordml" xmlns:w15="http://schemas.microsoft.com/office/word/2012/wordml" xmlns:w16se="http://schemas.microsoft.com/office/word/2015/wordml/symex" mc:Ignorable="w14 w15 w16se">
+<w:styles xmlns:mc="http://schemas.openxmlformats.org/markup-compatibility/2006" xmlns:r="http://schemas.openxmlformats.org/officeDocument/2006/relationships" xmlns:w="http://schemas.openxmlformats.org/wordprocessingml/2006/main" xmlns:w14="http://schemas.microsoft.com/office/word/2010/wordml" xmlns:w15="http://schemas.microsoft.com/office/word/2012/wordml" xmlns:w16cex="http://schemas.microsoft.com/office/word/2018/wordml/cex" xmlns:w16cid="http://schemas.microsoft.com/office/word/2016/wordml/cid" xmlns:w16="http://schemas.microsoft.com/office/word/2018/wordml" xmlns:w16sdtdh="http://schemas.microsoft.com/office/word/2020/wordml/sdtdatahash" xmlns:w16se="http://schemas.microsoft.com/office/word/2015/wordml/symex" mc:Ignorable="w14 w15 w16se w16cid w16 w16cex w16sdtdh">
   <w:docDefaults>
     <w:rPrDefault>
       <w:rPr>
@@ -2565,7 +3008,7 @@
       </w:pPr>
     </w:pPrDefault>
   </w:docDefaults>
-  <w:latentStyles w:defLockedState="0" w:defUIPriority="99" w:defSemiHidden="0" w:defUnhideWhenUsed="0" w:defQFormat="0" w:count="371">
+  <w:latentStyles w:defLockedState="0" w:defUIPriority="99" w:defSemiHidden="0" w:defUnhideWhenUsed="0" w:defQFormat="0" w:count="376">
     <w:lsdException w:name="Normal" w:uiPriority="0" w:qFormat="1"/>
     <w:lsdException w:name="heading 1" w:uiPriority="9" w:qFormat="1"/>
     <w:lsdException w:name="heading 2" w:semiHidden="1" w:uiPriority="9" w:unhideWhenUsed="1" w:qFormat="1"/>
@@ -2671,7 +3114,6 @@
     <w:lsdException w:name="HTML Sample" w:semiHidden="1" w:unhideWhenUsed="1"/>
     <w:lsdException w:name="HTML Typewriter" w:semiHidden="1" w:unhideWhenUsed="1"/>
     <w:lsdException w:name="HTML Variable" w:semiHidden="1" w:unhideWhenUsed="1"/>
-    <w:lsdException w:name="Normal Table" w:semiHidden="1" w:unhideWhenUsed="1"/>
     <w:lsdException w:name="annotation subject" w:semiHidden="1" w:unhideWhenUsed="1"/>
     <w:lsdException w:name="No List" w:semiHidden="1" w:unhideWhenUsed="1"/>
     <w:lsdException w:name="Outline List 1" w:semiHidden="1" w:unhideWhenUsed="1"/>
@@ -2714,11 +3156,8 @@
     <w:lsdException w:name="Table Contemporary" w:semiHidden="1" w:unhideWhenUsed="1"/>
     <w:lsdException w:name="Table Elegant" w:semiHidden="1" w:unhideWhenUsed="1"/>
     <w:lsdException w:name="Table Professional" w:semiHidden="1" w:unhideWhenUsed="1"/>
-    <w:lsdException w:name="Table Subtle 1" w:semiHidden="1" w:unhideWhenUsed="1"/>
     <w:lsdException w:name="Table Subtle 2" w:semiHidden="1" w:unhideWhenUsed="1"/>
     <w:lsdException w:name="Table Web 1" w:semiHidden="1" w:unhideWhenUsed="1"/>
-    <w:lsdException w:name="Table Web 2" w:semiHidden="1" w:unhideWhenUsed="1"/>
-    <w:lsdException w:name="Table Web 3" w:semiHidden="1" w:unhideWhenUsed="1"/>
     <w:lsdException w:name="Balloon Text" w:semiHidden="1" w:unhideWhenUsed="1"/>
     <w:lsdException w:name="Table Grid" w:uiPriority="39"/>
     <w:lsdException w:name="Table Theme" w:semiHidden="1" w:unhideWhenUsed="1"/>
@@ -2937,6 +3376,11 @@
     <w:lsdException w:name="List Table 5 Dark Accent 6" w:uiPriority="50"/>
     <w:lsdException w:name="List Table 6 Colorful Accent 6" w:uiPriority="51"/>
     <w:lsdException w:name="List Table 7 Colorful Accent 6" w:uiPriority="52"/>
+    <w:lsdException w:name="Mention" w:semiHidden="1" w:unhideWhenUsed="1"/>
+    <w:lsdException w:name="Smart Hyperlink" w:semiHidden="1" w:unhideWhenUsed="1"/>
+    <w:lsdException w:name="Hashtag" w:semiHidden="1" w:unhideWhenUsed="1"/>
+    <w:lsdException w:name="Unresolved Mention" w:semiHidden="1" w:unhideWhenUsed="1"/>
+    <w:lsdException w:name="Smart Link" w:semiHidden="1" w:unhideWhenUsed="1"/>
   </w:latentStyles>
   <w:style w:type="paragraph" w:default="1" w:styleId="Normal">
     <w:name w:val="Normal"/>
@@ -2983,7 +3427,7 @@
 </file>
 
 <file path=word/glossary/webSettings.xml><?xml version="1.0" encoding="utf-8"?>
-<w:webSettings xmlns:mc="http://schemas.openxmlformats.org/markup-compatibility/2006" xmlns:r="http://schemas.openxmlformats.org/officeDocument/2006/relationships" xmlns:w="http://schemas.openxmlformats.org/wordprocessingml/2006/main" xmlns:w14="http://schemas.microsoft.com/office/word/2010/wordml" xmlns:w15="http://schemas.microsoft.com/office/word/2012/wordml" xmlns:w16se="http://schemas.microsoft.com/office/word/2015/wordml/symex" mc:Ignorable="w14 w15 w16se">
+<w:webSettings xmlns:mc="http://schemas.openxmlformats.org/markup-compatibility/2006" xmlns:r="http://schemas.openxmlformats.org/officeDocument/2006/relationships" xmlns:w="http://schemas.openxmlformats.org/wordprocessingml/2006/main" xmlns:w14="http://schemas.microsoft.com/office/word/2010/wordml" xmlns:w15="http://schemas.microsoft.com/office/word/2012/wordml" xmlns:w16cex="http://schemas.microsoft.com/office/word/2018/wordml/cex" xmlns:w16cid="http://schemas.microsoft.com/office/word/2016/wordml/cid" xmlns:w16="http://schemas.microsoft.com/office/word/2018/wordml" xmlns:w16sdtdh="http://schemas.microsoft.com/office/word/2020/wordml/sdtdatahash" xmlns:w16se="http://schemas.microsoft.com/office/word/2015/wordml/symex" mc:Ignorable="w14 w15 w16se w16cid w16 w16cex w16sdtdh">
   <w:optimizeForBrowser/>
   <w:allowPNG/>
 </w:webSettings>

</xml_diff>

<commit_message>
Annexe mise à jour
</commit_message>
<xml_diff>
--- a/annexes/Contre-rendu.docx
+++ b/annexes/Contre-rendu.docx
@@ -108,7 +108,7 @@
           <w:r>
             <w:fldChar w:fldCharType="separate"/>
           </w:r>
-          <w:hyperlink w:anchor="_Toc130875878" w:history="1">
+          <w:hyperlink w:anchor="_Toc130878502" w:history="1">
             <w:r>
               <w:rPr>
                 <w:rStyle w:val="Lienhypertexte"/>
@@ -152,7 +152,7 @@
                 <w:noProof/>
                 <w:webHidden/>
               </w:rPr>
-              <w:instrText xml:space="preserve"> PAGEREF _Toc130875878 \h </w:instrText>
+              <w:instrText xml:space="preserve"> PAGEREF _Toc130878502 \h </w:instrText>
             </w:r>
             <w:r>
               <w:rPr>
@@ -195,7 +195,7 @@
               <w:lang w:eastAsia="fr-FR"/>
             </w:rPr>
           </w:pPr>
-          <w:hyperlink w:anchor="_Toc130875879" w:history="1">
+          <w:hyperlink w:anchor="_Toc130878503" w:history="1">
             <w:r>
               <w:rPr>
                 <w:rStyle w:val="Lienhypertexte"/>
@@ -222,7 +222,7 @@
                 <w:noProof/>
                 <w:webHidden/>
               </w:rPr>
-              <w:instrText xml:space="preserve"> PAGEREF _Toc130875879 \h </w:instrText>
+              <w:instrText xml:space="preserve"> PAGEREF _Toc130878503 \h </w:instrText>
             </w:r>
             <w:r>
               <w:rPr>
@@ -265,27 +265,13 @@
               <w:lang w:eastAsia="fr-FR"/>
             </w:rPr>
           </w:pPr>
-          <w:hyperlink w:anchor="_Toc130875880" w:history="1">
+          <w:hyperlink w:anchor="_Toc130878504" w:history="1">
             <w:r>
               <w:rPr>
                 <w:rStyle w:val="Lienhypertexte"/>
                 <w:noProof/>
               </w:rPr>
-              <w:t xml:space="preserve">Contre-rendu du 25 </w:t>
-            </w:r>
-            <w:r>
-              <w:rPr>
-                <w:rStyle w:val="Lienhypertexte"/>
-                <w:noProof/>
-              </w:rPr>
-              <w:t>M</w:t>
-            </w:r>
-            <w:r>
-              <w:rPr>
-                <w:rStyle w:val="Lienhypertexte"/>
-                <w:noProof/>
-              </w:rPr>
-              <w:t>ars 2023</w:t>
+              <w:t>Contre-rendu du 26 Mars 2023</w:t>
             </w:r>
             <w:r>
               <w:rPr>
@@ -306,7 +292,7 @@
                 <w:noProof/>
                 <w:webHidden/>
               </w:rPr>
-              <w:instrText xml:space="preserve"> PAGEREF _Toc130875880 \h </w:instrText>
+              <w:instrText xml:space="preserve"> PAGEREF _Toc130878504 \h </w:instrText>
             </w:r>
             <w:r>
               <w:rPr>
@@ -349,13 +335,13 @@
               <w:lang w:eastAsia="fr-FR"/>
             </w:rPr>
           </w:pPr>
-          <w:hyperlink w:anchor="_Toc130875881" w:history="1">
+          <w:hyperlink w:anchor="_Toc130878505" w:history="1">
             <w:r>
               <w:rPr>
                 <w:rStyle w:val="Lienhypertexte"/>
                 <w:noProof/>
               </w:rPr>
-              <w:t>Contre-rendu du 25 Mars 2023</w:t>
+              <w:t>Contre-rendu du 27 Mars 2023</w:t>
             </w:r>
             <w:r>
               <w:rPr>
@@ -376,7 +362,7 @@
                 <w:noProof/>
                 <w:webHidden/>
               </w:rPr>
-              <w:instrText xml:space="preserve"> PAGEREF _Toc130875881 \h </w:instrText>
+              <w:instrText xml:space="preserve"> PAGEREF _Toc130878505 \h </w:instrText>
             </w:r>
             <w:r>
               <w:rPr>
@@ -419,13 +405,13 @@
               <w:lang w:eastAsia="fr-FR"/>
             </w:rPr>
           </w:pPr>
-          <w:hyperlink w:anchor="_Toc130875882" w:history="1">
+          <w:hyperlink w:anchor="_Toc130878506" w:history="1">
             <w:r>
               <w:rPr>
                 <w:rStyle w:val="Lienhypertexte"/>
                 <w:noProof/>
               </w:rPr>
-              <w:t>[ANNEXE] Charger une base de données « vivehotel »</w:t>
+              <w:t>Contre-rendu du 27 Mars 2023</w:t>
             </w:r>
             <w:r>
               <w:rPr>
@@ -446,7 +432,7 @@
                 <w:noProof/>
                 <w:webHidden/>
               </w:rPr>
-              <w:instrText xml:space="preserve"> PAGEREF _Toc130875882 \h </w:instrText>
+              <w:instrText xml:space="preserve"> PAGEREF _Toc130878506 \h </w:instrText>
             </w:r>
             <w:r>
               <w:rPr>
@@ -466,7 +452,7 @@
                 <w:noProof/>
                 <w:webHidden/>
               </w:rPr>
-              <w:t>3</w:t>
+              <w:t>2</w:t>
             </w:r>
             <w:r>
               <w:rPr>
@@ -489,12 +475,82 @@
               <w:lang w:eastAsia="fr-FR"/>
             </w:rPr>
           </w:pPr>
-          <w:hyperlink w:anchor="_Toc130875883" w:history="1">
+          <w:hyperlink w:anchor="_Toc130878507" w:history="1">
             <w:r>
               <w:rPr>
                 <w:rStyle w:val="Lienhypertexte"/>
                 <w:noProof/>
               </w:rPr>
+              <w:t>[ANNEXE] Charger une base de données « vivehotel »</w:t>
+            </w:r>
+            <w:r>
+              <w:rPr>
+                <w:noProof/>
+                <w:webHidden/>
+              </w:rPr>
+              <w:tab/>
+            </w:r>
+            <w:r>
+              <w:rPr>
+                <w:noProof/>
+                <w:webHidden/>
+              </w:rPr>
+              <w:fldChar w:fldCharType="begin"/>
+            </w:r>
+            <w:r>
+              <w:rPr>
+                <w:noProof/>
+                <w:webHidden/>
+              </w:rPr>
+              <w:instrText xml:space="preserve"> PAGEREF _Toc130878507 \h </w:instrText>
+            </w:r>
+            <w:r>
+              <w:rPr>
+                <w:noProof/>
+                <w:webHidden/>
+              </w:rPr>
+            </w:r>
+            <w:r>
+              <w:rPr>
+                <w:noProof/>
+                <w:webHidden/>
+              </w:rPr>
+              <w:fldChar w:fldCharType="separate"/>
+            </w:r>
+            <w:r>
+              <w:rPr>
+                <w:noProof/>
+                <w:webHidden/>
+              </w:rPr>
+              <w:t>3</w:t>
+            </w:r>
+            <w:r>
+              <w:rPr>
+                <w:noProof/>
+                <w:webHidden/>
+              </w:rPr>
+              <w:fldChar w:fldCharType="end"/>
+            </w:r>
+          </w:hyperlink>
+        </w:p>
+        <w:p>
+          <w:pPr>
+            <w:pStyle w:val="TM1"/>
+            <w:tabs>
+              <w:tab w:val="right" w:leader="dot" w:pos="9062"/>
+            </w:tabs>
+            <w:rPr>
+              <w:rFonts w:eastAsiaTheme="minorEastAsia"/>
+              <w:noProof/>
+              <w:lang w:eastAsia="fr-FR"/>
+            </w:rPr>
+          </w:pPr>
+          <w:hyperlink w:anchor="_Toc130878508" w:history="1">
+            <w:r>
+              <w:rPr>
+                <w:rStyle w:val="Lienhypertexte"/>
+                <w:noProof/>
+              </w:rPr>
               <w:t>[ANNEXE] Génération du CRUD</w:t>
             </w:r>
             <w:r>
@@ -516,7 +572,7 @@
                 <w:noProof/>
                 <w:webHidden/>
               </w:rPr>
-              <w:instrText xml:space="preserve"> PAGEREF _Toc130875883 \h </w:instrText>
+              <w:instrText xml:space="preserve"> PAGEREF _Toc130878508 \h </w:instrText>
             </w:r>
             <w:r>
               <w:rPr>
@@ -568,7 +624,7 @@
       </w:pPr>
       <w:bookmarkStart w:id="0" w:name="_Toc247432412"/>
       <w:bookmarkStart w:id="1" w:name="_Toc499716750"/>
-      <w:bookmarkStart w:id="2" w:name="_Toc130875878"/>
+      <w:bookmarkStart w:id="2" w:name="_Toc130878502"/>
       <w:r>
         <w:rPr>
           <w:rFonts w:ascii="Arial" w:hAnsi="Arial" w:cs="Arial"/>
@@ -683,7 +739,7 @@
       <w:pPr>
         <w:pStyle w:val="Titre1"/>
       </w:pPr>
-      <w:bookmarkStart w:id="3" w:name="_Toc130875879"/>
+      <w:bookmarkStart w:id="3" w:name="_Toc130878503"/>
       <w:r>
         <w:t>Contre-rendu du 24</w:t>
       </w:r>
@@ -808,10 +864,12 @@
         <w:t>Nous avons identifié les tables issues d’une relation (</w:t>
       </w:r>
       <w:proofErr w:type="spellStart"/>
+      <w:proofErr w:type="gramStart"/>
       <w:r>
         <w:t>n,n</w:t>
       </w:r>
       <w:proofErr w:type="spellEnd"/>
+      <w:proofErr w:type="gramEnd"/>
       <w:r>
         <w:t>).</w:t>
       </w:r>
@@ -865,10 +923,12 @@
         <w:t>Pour chaque table issue d’une relation (</w:t>
       </w:r>
       <w:proofErr w:type="spellStart"/>
+      <w:proofErr w:type="gramStart"/>
       <w:r>
         <w:t>n,n</w:t>
       </w:r>
       <w:proofErr w:type="spellEnd"/>
+      <w:proofErr w:type="gramEnd"/>
       <w:r>
         <w:t>), nous supp</w:t>
       </w:r>
@@ -925,7 +985,7 @@
       <w:pPr>
         <w:pStyle w:val="Titre1"/>
       </w:pPr>
-      <w:bookmarkStart w:id="4" w:name="_Toc130875880"/>
+      <w:bookmarkStart w:id="4" w:name="_Toc130878504"/>
       <w:r>
         <w:t>Contre-rendu du 2</w:t>
       </w:r>
@@ -948,10 +1008,12 @@
         <w:t>liens HTML vers les tables issues de relation (</w:t>
       </w:r>
       <w:proofErr w:type="spellStart"/>
+      <w:proofErr w:type="gramStart"/>
       <w:r>
         <w:t>n,n</w:t>
       </w:r>
       <w:proofErr w:type="spellEnd"/>
+      <w:proofErr w:type="gramEnd"/>
       <w:r>
         <w:t xml:space="preserve">) et des tables utilisées que pour </w:t>
       </w:r>
@@ -1157,7 +1219,7 @@
       <w:pPr>
         <w:pStyle w:val="Titre1"/>
       </w:pPr>
-      <w:bookmarkStart w:id="5" w:name="_Toc130875881"/>
+      <w:bookmarkStart w:id="5" w:name="_Toc130878505"/>
       <w:r>
         <w:t>Contre-rendu du 2</w:t>
       </w:r>
@@ -1174,7 +1236,15 @@
         <w:jc w:val="both"/>
       </w:pPr>
       <w:r>
-        <w:t>Journée de Dimanche. Il était optionnel d’avancer ce jour mais nous avons réussi à a</w:t>
+        <w:t xml:space="preserve">Journée de </w:t>
+      </w:r>
+      <w:proofErr w:type="gramStart"/>
+      <w:r>
+        <w:t>Dimanche</w:t>
+      </w:r>
+      <w:proofErr w:type="gramEnd"/>
+      <w:r>
+        <w:t>. Il était optionnel d’avancer ce jour mais nous avons réussi à a</w:t>
       </w:r>
       <w:r>
         <w:t xml:space="preserve">vancer. Nous avons pu avancer sur le CRUD des chambres. </w:t>
@@ -1243,9 +1313,11 @@
       <w:pPr>
         <w:pStyle w:val="Titre1"/>
       </w:pPr>
+      <w:bookmarkStart w:id="6" w:name="_Toc130878506"/>
       <w:r>
         <w:t>Contre-rendu du 27 Mars 2023</w:t>
       </w:r>
+      <w:bookmarkEnd w:id="6"/>
     </w:p>
     <w:p>
       <w:pPr>
@@ -1365,7 +1437,7 @@
       <w:pPr>
         <w:pStyle w:val="Titre1"/>
       </w:pPr>
-      <w:bookmarkStart w:id="6" w:name="_Toc130875882"/>
+      <w:bookmarkStart w:id="7" w:name="_Toc130878507"/>
       <w:r>
         <w:t xml:space="preserve">[ANNEXE] </w:t>
       </w:r>
@@ -1383,7 +1455,7 @@
       <w:r>
         <w:t> »</w:t>
       </w:r>
-      <w:bookmarkEnd w:id="6"/>
+      <w:bookmarkEnd w:id="7"/>
     </w:p>
     <w:p>
       <w:pPr>
@@ -1439,7 +1511,15 @@
         <w:t xml:space="preserve">". Ne pas sélectionner </w:t>
       </w:r>
       <w:r>
-        <w:t>de base de données ou  alors en sélec</w:t>
+        <w:t xml:space="preserve">de base de données </w:t>
+      </w:r>
+      <w:proofErr w:type="gramStart"/>
+      <w:r>
+        <w:t>ou  alors</w:t>
+      </w:r>
+      <w:proofErr w:type="gramEnd"/>
+      <w:r>
+        <w:t xml:space="preserve"> en sélec</w:t>
       </w:r>
       <w:r>
         <w:t xml:space="preserve">tionner une qui est différente </w:t>
@@ -1652,14 +1732,14 @@
       <w:pPr>
         <w:pStyle w:val="Titre1"/>
       </w:pPr>
-      <w:bookmarkStart w:id="7" w:name="_Toc130875883"/>
+      <w:bookmarkStart w:id="8" w:name="_Toc130878508"/>
       <w:r>
         <w:t xml:space="preserve">[ANNEXE] </w:t>
       </w:r>
       <w:r>
         <w:t>Génération du CRUD</w:t>
       </w:r>
-      <w:bookmarkEnd w:id="7"/>
+      <w:bookmarkEnd w:id="8"/>
     </w:p>
     <w:p>
       <w:pPr>
@@ -1673,8 +1753,13 @@
       <w:pPr>
         <w:jc w:val="both"/>
       </w:pPr>
-      <w:r>
-        <w:t xml:space="preserve">les fonctionnalités de génération de CRUD et de </w:t>
+      <w:proofErr w:type="gramStart"/>
+      <w:r>
+        <w:t>les</w:t>
+      </w:r>
+      <w:proofErr w:type="gramEnd"/>
+      <w:r>
+        <w:t xml:space="preserve"> fonctionnalités de génération de CRUD et de </w:t>
       </w:r>
       <w:proofErr w:type="spellStart"/>
       <w:r>
@@ -2362,6 +2447,7 @@
     <w:lsdException w:name="HTML Sample" w:semiHidden="1" w:unhideWhenUsed="1"/>
     <w:lsdException w:name="HTML Typewriter" w:semiHidden="1" w:unhideWhenUsed="1"/>
     <w:lsdException w:name="HTML Variable" w:semiHidden="1" w:unhideWhenUsed="1"/>
+    <w:lsdException w:name="Normal Table" w:semiHidden="1" w:unhideWhenUsed="1"/>
     <w:lsdException w:name="annotation subject" w:semiHidden="1" w:unhideWhenUsed="1"/>
     <w:lsdException w:name="No List" w:semiHidden="1" w:unhideWhenUsed="1"/>
     <w:lsdException w:name="Outline List 1" w:semiHidden="1" w:unhideWhenUsed="1"/>
@@ -2404,8 +2490,11 @@
     <w:lsdException w:name="Table Contemporary" w:semiHidden="1" w:unhideWhenUsed="1"/>
     <w:lsdException w:name="Table Elegant" w:semiHidden="1" w:unhideWhenUsed="1"/>
     <w:lsdException w:name="Table Professional" w:semiHidden="1" w:unhideWhenUsed="1"/>
+    <w:lsdException w:name="Table Subtle 1" w:semiHidden="1" w:unhideWhenUsed="1"/>
     <w:lsdException w:name="Table Subtle 2" w:semiHidden="1" w:unhideWhenUsed="1"/>
     <w:lsdException w:name="Table Web 1" w:semiHidden="1" w:unhideWhenUsed="1"/>
+    <w:lsdException w:name="Table Web 2" w:semiHidden="1" w:unhideWhenUsed="1"/>
+    <w:lsdException w:name="Table Web 3" w:semiHidden="1" w:unhideWhenUsed="1"/>
     <w:lsdException w:name="Balloon Text" w:semiHidden="1" w:unhideWhenUsed="1"/>
     <w:lsdException w:name="Table Grid" w:uiPriority="39"/>
     <w:lsdException w:name="Table Theme" w:semiHidden="1" w:unhideWhenUsed="1"/>
@@ -2967,6 +3056,7 @@
     <w:rsid w:val="00801C24"/>
     <w:rsid w:val="00831ECB"/>
     <w:rsid w:val="00A168B5"/>
+    <w:rsid w:val="00A54CCC"/>
     <w:rsid w:val="00D652FD"/>
     <w:rsid w:val="00DE69DB"/>
   </w:rsids>
@@ -3114,6 +3204,7 @@
     <w:lsdException w:name="HTML Sample" w:semiHidden="1" w:unhideWhenUsed="1"/>
     <w:lsdException w:name="HTML Typewriter" w:semiHidden="1" w:unhideWhenUsed="1"/>
     <w:lsdException w:name="HTML Variable" w:semiHidden="1" w:unhideWhenUsed="1"/>
+    <w:lsdException w:name="Normal Table" w:semiHidden="1" w:unhideWhenUsed="1"/>
     <w:lsdException w:name="annotation subject" w:semiHidden="1" w:unhideWhenUsed="1"/>
     <w:lsdException w:name="No List" w:semiHidden="1" w:unhideWhenUsed="1"/>
     <w:lsdException w:name="Outline List 1" w:semiHidden="1" w:unhideWhenUsed="1"/>
@@ -3156,8 +3247,11 @@
     <w:lsdException w:name="Table Contemporary" w:semiHidden="1" w:unhideWhenUsed="1"/>
     <w:lsdException w:name="Table Elegant" w:semiHidden="1" w:unhideWhenUsed="1"/>
     <w:lsdException w:name="Table Professional" w:semiHidden="1" w:unhideWhenUsed="1"/>
+    <w:lsdException w:name="Table Subtle 1" w:semiHidden="1" w:unhideWhenUsed="1"/>
     <w:lsdException w:name="Table Subtle 2" w:semiHidden="1" w:unhideWhenUsed="1"/>
     <w:lsdException w:name="Table Web 1" w:semiHidden="1" w:unhideWhenUsed="1"/>
+    <w:lsdException w:name="Table Web 2" w:semiHidden="1" w:unhideWhenUsed="1"/>
+    <w:lsdException w:name="Table Web 3" w:semiHidden="1" w:unhideWhenUsed="1"/>
     <w:lsdException w:name="Balloon Text" w:semiHidden="1" w:unhideWhenUsed="1"/>
     <w:lsdException w:name="Table Grid" w:uiPriority="39"/>
     <w:lsdException w:name="Table Theme" w:semiHidden="1" w:unhideWhenUsed="1"/>

</xml_diff>

<commit_message>
Mardi 28 et Mercredi 29
</commit_message>
<xml_diff>
--- a/annexes/Contre-rendu.docx
+++ b/annexes/Contre-rendu.docx
@@ -1,6 +1,6 @@
 
 <file path=word/document.xml><?xml version="1.0" encoding="utf-8"?>
-<w:document xmlns:wpc="http://schemas.microsoft.com/office/word/2010/wordprocessingCanvas" xmlns:cx="http://schemas.microsoft.com/office/drawing/2014/chartex" xmlns:cx1="http://schemas.microsoft.com/office/drawing/2015/9/8/chartex" xmlns:cx2="http://schemas.microsoft.com/office/drawing/2015/10/21/chartex" xmlns:cx3="http://schemas.microsoft.com/office/drawing/2016/5/9/chartex" xmlns:cx4="http://schemas.microsoft.com/office/drawing/2016/5/10/chartex" xmlns:cx5="http://schemas.microsoft.com/office/drawing/2016/5/11/chartex" xmlns:cx6="http://schemas.microsoft.com/office/drawing/2016/5/12/chartex" xmlns:cx7="http://schemas.microsoft.com/office/drawing/2016/5/13/chartex" xmlns:cx8="http://schemas.microsoft.com/office/drawing/2016/5/14/chartex" xmlns:mc="http://schemas.openxmlformats.org/markup-compatibility/2006" xmlns:aink="http://schemas.microsoft.com/office/drawing/2016/ink" xmlns:am3d="http://schemas.microsoft.com/office/drawing/2017/model3d" xmlns:o="urn:schemas-microsoft-com:office:office" xmlns:oel="http://schemas.microsoft.com/office/2019/extlst" xmlns:r="http://schemas.openxmlformats.org/officeDocument/2006/relationships" xmlns:m="http://schemas.openxmlformats.org/officeDocument/2006/math" xmlns:v="urn:schemas-microsoft-com:vml" xmlns:wp14="http://schemas.microsoft.com/office/word/2010/wordprocessingDrawing" xmlns:wp="http://schemas.openxmlformats.org/drawingml/2006/wordprocessingDrawing" xmlns:w10="urn:schemas-microsoft-com:office:word" xmlns:w="http://schemas.openxmlformats.org/wordprocessingml/2006/main" xmlns:w14="http://schemas.microsoft.com/office/word/2010/wordml" xmlns:w15="http://schemas.microsoft.com/office/word/2012/wordml" xmlns:w16cex="http://schemas.microsoft.com/office/word/2018/wordml/cex" xmlns:w16cid="http://schemas.microsoft.com/office/word/2016/wordml/cid" xmlns:w16="http://schemas.microsoft.com/office/word/2018/wordml" xmlns:w16sdtdh="http://schemas.microsoft.com/office/word/2020/wordml/sdtdatahash" xmlns:w16se="http://schemas.microsoft.com/office/word/2015/wordml/symex" xmlns:wpg="http://schemas.microsoft.com/office/word/2010/wordprocessingGroup" xmlns:wpi="http://schemas.microsoft.com/office/word/2010/wordprocessingInk" xmlns:wne="http://schemas.microsoft.com/office/word/2006/wordml" xmlns:wps="http://schemas.microsoft.com/office/word/2010/wordprocessingShape" mc:Ignorable="w14 w15 w16se w16cid w16 w16cex w16sdtdh wp14">
+<w:document xmlns:wpc="http://schemas.microsoft.com/office/word/2010/wordprocessingCanvas" xmlns:cx="http://schemas.microsoft.com/office/drawing/2014/chartex" xmlns:mc="http://schemas.openxmlformats.org/markup-compatibility/2006" xmlns:o="urn:schemas-microsoft-com:office:office" xmlns:r="http://schemas.openxmlformats.org/officeDocument/2006/relationships" xmlns:m="http://schemas.openxmlformats.org/officeDocument/2006/math" xmlns:v="urn:schemas-microsoft-com:vml" xmlns:wp14="http://schemas.microsoft.com/office/word/2010/wordprocessingDrawing" xmlns:wp="http://schemas.openxmlformats.org/drawingml/2006/wordprocessingDrawing" xmlns:w10="urn:schemas-microsoft-com:office:word" xmlns:w="http://schemas.openxmlformats.org/wordprocessingml/2006/main" xmlns:w14="http://schemas.microsoft.com/office/word/2010/wordml" xmlns:w15="http://schemas.microsoft.com/office/word/2012/wordml" xmlns:w16se="http://schemas.microsoft.com/office/word/2015/wordml/symex" xmlns:wpg="http://schemas.microsoft.com/office/word/2010/wordprocessingGroup" xmlns:wpi="http://schemas.microsoft.com/office/word/2010/wordprocessingInk" xmlns:wne="http://schemas.microsoft.com/office/word/2006/wordml" xmlns:wps="http://schemas.microsoft.com/office/word/2010/wordprocessingShape" mc:Ignorable="w14 w15 w16se wp14">
   <w:body>
     <w:sdt>
       <w:sdtPr>
@@ -17,6 +17,7 @@
         <w:dataBinding w:prefixMappings="xmlns:ns0='http://purl.org/dc/elements/1.1/' xmlns:ns1='http://schemas.openxmlformats.org/package/2006/metadata/core-properties' " w:xpath="/ns1:coreProperties[1]/ns0:title[1]" w:storeItemID="{6C3C8BC8-F283-45AE-878A-BAB7291924A1}"/>
         <w:text/>
       </w:sdtPr>
+      <w:sdtEndPr/>
       <w:sdtContent>
         <w:p>
           <w:pPr>
@@ -1236,15 +1237,7 @@
         <w:jc w:val="both"/>
       </w:pPr>
       <w:r>
-        <w:t xml:space="preserve">Journée de </w:t>
-      </w:r>
-      <w:proofErr w:type="gramStart"/>
-      <w:r>
-        <w:t>Dimanche</w:t>
-      </w:r>
-      <w:proofErr w:type="gramEnd"/>
-      <w:r>
-        <w:t>. Il était optionnel d’avancer ce jour mais nous avons réussi à a</w:t>
+        <w:t>Journée de Dimanche. Il était optionnel d’avancer ce jour mais nous avons réussi à a</w:t>
       </w:r>
       <w:r>
         <w:t xml:space="preserve">vancer. Nous avons pu avancer sur le CRUD des chambres. </w:t>
@@ -1417,6 +1410,98 @@
         <w:t>.</w:t>
       </w:r>
     </w:p>
+    <w:p>
+      <w:pPr>
+        <w:pStyle w:val="Titre1"/>
+      </w:pPr>
+      <w:r>
+        <w:t>Contre-rendu du 28</w:t>
+      </w:r>
+      <w:r>
+        <w:t xml:space="preserve"> Mars 2023</w:t>
+      </w:r>
+    </w:p>
+    <w:p>
+      <w:pPr>
+        <w:jc w:val="both"/>
+      </w:pPr>
+      <w:r>
+        <w:t xml:space="preserve">Nous avons ajouté le bouton réservation dans la partie client. </w:t>
+      </w:r>
+      <w:bookmarkStart w:id="7" w:name="_GoBack"/>
+      <w:bookmarkEnd w:id="7"/>
+    </w:p>
+    <w:p>
+      <w:pPr>
+        <w:pStyle w:val="Titre1"/>
+      </w:pPr>
+      <w:r>
+        <w:t xml:space="preserve">Contre-rendu du </w:t>
+      </w:r>
+      <w:r>
+        <w:t>29</w:t>
+      </w:r>
+      <w:r>
+        <w:t xml:space="preserve"> Mars 2023</w:t>
+      </w:r>
+    </w:p>
+    <w:p>
+      <w:pPr>
+        <w:jc w:val="both"/>
+      </w:pPr>
+      <w:r>
+        <w:t>Le Mardi, nous avons modifié le</w:t>
+      </w:r>
+      <w:r>
+        <w:t xml:space="preserve"> script</w:t>
+      </w:r>
+      <w:r>
+        <w:t xml:space="preserve"> « </w:t>
+      </w:r>
+      <w:proofErr w:type="spellStart"/>
+      <w:r>
+        <w:t>dataset</w:t>
+      </w:r>
+      <w:proofErr w:type="spellEnd"/>
+      <w:r>
+        <w:t> »</w:t>
+      </w:r>
+      <w:r>
+        <w:t xml:space="preserve"> pour modifier le fichier chambre et </w:t>
+      </w:r>
+      <w:proofErr w:type="spellStart"/>
+      <w:r>
+        <w:t>sql</w:t>
+      </w:r>
+      <w:proofErr w:type="spellEnd"/>
+      <w:r>
+        <w:t xml:space="preserve">. Nous avons modifié la clé étrangère </w:t>
+      </w:r>
+      <w:proofErr w:type="spellStart"/>
+      <w:r>
+        <w:t>cha_hotel</w:t>
+      </w:r>
+      <w:proofErr w:type="spellEnd"/>
+      <w:r>
+        <w:t xml:space="preserve"> et supprimer </w:t>
+      </w:r>
+      <w:proofErr w:type="spellStart"/>
+      <w:r>
+        <w:t>littype</w:t>
+      </w:r>
+      <w:proofErr w:type="spellEnd"/>
+      <w:r>
+        <w:t xml:space="preserve"> 1 et 2 et créer un champ </w:t>
+      </w:r>
+      <w:proofErr w:type="spellStart"/>
+      <w:r>
+        <w:t>cha_typelit</w:t>
+      </w:r>
+      <w:proofErr w:type="spellEnd"/>
+      <w:r>
+        <w:t>.</w:t>
+      </w:r>
+    </w:p>
     <w:p/>
     <w:p>
       <w:r>
@@ -1437,7 +1522,7 @@
       <w:pPr>
         <w:pStyle w:val="Titre1"/>
       </w:pPr>
-      <w:bookmarkStart w:id="7" w:name="_Toc130878507"/>
+      <w:bookmarkStart w:id="8" w:name="_Toc130878507"/>
       <w:r>
         <w:t xml:space="preserve">[ANNEXE] </w:t>
       </w:r>
@@ -1455,7 +1540,7 @@
       <w:r>
         <w:t> »</w:t>
       </w:r>
-      <w:bookmarkEnd w:id="7"/>
+      <w:bookmarkEnd w:id="8"/>
     </w:p>
     <w:p>
       <w:pPr>
@@ -1732,14 +1817,14 @@
       <w:pPr>
         <w:pStyle w:val="Titre1"/>
       </w:pPr>
-      <w:bookmarkStart w:id="8" w:name="_Toc130878508"/>
+      <w:bookmarkStart w:id="9" w:name="_Toc130878508"/>
       <w:r>
         <w:t xml:space="preserve">[ANNEXE] </w:t>
       </w:r>
       <w:r>
         <w:t>Génération du CRUD</w:t>
       </w:r>
-      <w:bookmarkEnd w:id="8"/>
+      <w:bookmarkEnd w:id="9"/>
     </w:p>
     <w:p>
       <w:pPr>
@@ -1802,7 +1887,7 @@
 </file>
 
 <file path=word/numbering.xml><?xml version="1.0" encoding="utf-8"?>
-<w:numbering xmlns:wpc="http://schemas.microsoft.com/office/word/2010/wordprocessingCanvas" xmlns:cx="http://schemas.microsoft.com/office/drawing/2014/chartex" xmlns:cx1="http://schemas.microsoft.com/office/drawing/2015/9/8/chartex" xmlns:cx2="http://schemas.microsoft.com/office/drawing/2015/10/21/chartex" xmlns:cx3="http://schemas.microsoft.com/office/drawing/2016/5/9/chartex" xmlns:cx4="http://schemas.microsoft.com/office/drawing/2016/5/10/chartex" xmlns:cx5="http://schemas.microsoft.com/office/drawing/2016/5/11/chartex" xmlns:cx6="http://schemas.microsoft.com/office/drawing/2016/5/12/chartex" xmlns:cx7="http://schemas.microsoft.com/office/drawing/2016/5/13/chartex" xmlns:cx8="http://schemas.microsoft.com/office/drawing/2016/5/14/chartex" xmlns:mc="http://schemas.openxmlformats.org/markup-compatibility/2006" xmlns:aink="http://schemas.microsoft.com/office/drawing/2016/ink" xmlns:am3d="http://schemas.microsoft.com/office/drawing/2017/model3d" xmlns:o="urn:schemas-microsoft-com:office:office" xmlns:oel="http://schemas.microsoft.com/office/2019/extlst" xmlns:r="http://schemas.openxmlformats.org/officeDocument/2006/relationships" xmlns:m="http://schemas.openxmlformats.org/officeDocument/2006/math" xmlns:v="urn:schemas-microsoft-com:vml" xmlns:wp14="http://schemas.microsoft.com/office/word/2010/wordprocessingDrawing" xmlns:wp="http://schemas.openxmlformats.org/drawingml/2006/wordprocessingDrawing" xmlns:w10="urn:schemas-microsoft-com:office:word" xmlns:w="http://schemas.openxmlformats.org/wordprocessingml/2006/main" xmlns:w14="http://schemas.microsoft.com/office/word/2010/wordml" xmlns:w15="http://schemas.microsoft.com/office/word/2012/wordml" xmlns:w16cex="http://schemas.microsoft.com/office/word/2018/wordml/cex" xmlns:w16cid="http://schemas.microsoft.com/office/word/2016/wordml/cid" xmlns:w16="http://schemas.microsoft.com/office/word/2018/wordml" xmlns:w16sdtdh="http://schemas.microsoft.com/office/word/2020/wordml/sdtdatahash" xmlns:w16se="http://schemas.microsoft.com/office/word/2015/wordml/symex" xmlns:wpg="http://schemas.microsoft.com/office/word/2010/wordprocessingGroup" xmlns:wpi="http://schemas.microsoft.com/office/word/2010/wordprocessingInk" xmlns:wne="http://schemas.microsoft.com/office/word/2006/wordml" xmlns:wps="http://schemas.microsoft.com/office/word/2010/wordprocessingShape" mc:Ignorable="w14 w15 w16se w16cid w16 w16cex w16sdtdh wp14">
+<w:numbering xmlns:wpc="http://schemas.microsoft.com/office/word/2010/wordprocessingCanvas" xmlns:cx="http://schemas.microsoft.com/office/drawing/2014/chartex" xmlns:mc="http://schemas.openxmlformats.org/markup-compatibility/2006" xmlns:o="urn:schemas-microsoft-com:office:office" xmlns:r="http://schemas.openxmlformats.org/officeDocument/2006/relationships" xmlns:m="http://schemas.openxmlformats.org/officeDocument/2006/math" xmlns:v="urn:schemas-microsoft-com:vml" xmlns:wp14="http://schemas.microsoft.com/office/word/2010/wordprocessingDrawing" xmlns:wp="http://schemas.openxmlformats.org/drawingml/2006/wordprocessingDrawing" xmlns:w10="urn:schemas-microsoft-com:office:word" xmlns:w="http://schemas.openxmlformats.org/wordprocessingml/2006/main" xmlns:w14="http://schemas.microsoft.com/office/word/2010/wordml" xmlns:w15="http://schemas.microsoft.com/office/word/2012/wordml" xmlns:w16se="http://schemas.microsoft.com/office/word/2015/wordml/symex" xmlns:wpg="http://schemas.microsoft.com/office/word/2010/wordprocessingGroup" xmlns:wpi="http://schemas.microsoft.com/office/word/2010/wordprocessingInk" xmlns:wne="http://schemas.microsoft.com/office/word/2006/wordml" xmlns:wps="http://schemas.microsoft.com/office/word/2010/wordprocessingShape" mc:Ignorable="w14 w15 w16se wp14">
   <w:abstractNum w:abstractNumId="0" w15:restartNumberingAfterBreak="0">
     <w:nsid w:val="08E57C29"/>
     <w:multiLevelType w:val="hybridMultilevel"/>
@@ -2309,23 +2394,23 @@
       </w:rPr>
     </w:lvl>
   </w:abstractNum>
-  <w:num w:numId="1" w16cid:durableId="642544214">
+  <w:num w:numId="1">
     <w:abstractNumId w:val="3"/>
   </w:num>
-  <w:num w:numId="2" w16cid:durableId="1357848421">
+  <w:num w:numId="2">
     <w:abstractNumId w:val="0"/>
   </w:num>
-  <w:num w:numId="3" w16cid:durableId="1072047978">
+  <w:num w:numId="3">
     <w:abstractNumId w:val="2"/>
   </w:num>
-  <w:num w:numId="4" w16cid:durableId="1091779806">
+  <w:num w:numId="4">
     <w:abstractNumId w:val="1"/>
   </w:num>
 </w:numbering>
 </file>
 
 <file path=word/styles.xml><?xml version="1.0" encoding="utf-8"?>
-<w:styles xmlns:mc="http://schemas.openxmlformats.org/markup-compatibility/2006" xmlns:r="http://schemas.openxmlformats.org/officeDocument/2006/relationships" xmlns:w="http://schemas.openxmlformats.org/wordprocessingml/2006/main" xmlns:w14="http://schemas.microsoft.com/office/word/2010/wordml" xmlns:w15="http://schemas.microsoft.com/office/word/2012/wordml" xmlns:w16cex="http://schemas.microsoft.com/office/word/2018/wordml/cex" xmlns:w16cid="http://schemas.microsoft.com/office/word/2016/wordml/cid" xmlns:w16="http://schemas.microsoft.com/office/word/2018/wordml" xmlns:w16sdtdh="http://schemas.microsoft.com/office/word/2020/wordml/sdtdatahash" xmlns:w16se="http://schemas.microsoft.com/office/word/2015/wordml/symex" mc:Ignorable="w14 w15 w16se w16cid w16 w16cex w16sdtdh">
+<w:styles xmlns:mc="http://schemas.openxmlformats.org/markup-compatibility/2006" xmlns:r="http://schemas.openxmlformats.org/officeDocument/2006/relationships" xmlns:w="http://schemas.openxmlformats.org/wordprocessingml/2006/main" xmlns:w14="http://schemas.microsoft.com/office/word/2010/wordml" xmlns:w15="http://schemas.microsoft.com/office/word/2012/wordml" xmlns:w16se="http://schemas.microsoft.com/office/word/2015/wordml/symex" mc:Ignorable="w14 w15 w16se">
   <w:docDefaults>
     <w:rPrDefault>
       <w:rPr>
@@ -2341,7 +2426,7 @@
       </w:pPr>
     </w:pPrDefault>
   </w:docDefaults>
-  <w:latentStyles w:defLockedState="0" w:defUIPriority="99" w:defSemiHidden="0" w:defUnhideWhenUsed="0" w:defQFormat="0" w:count="376">
+  <w:latentStyles w:defLockedState="0" w:defUIPriority="99" w:defSemiHidden="0" w:defUnhideWhenUsed="0" w:defQFormat="0" w:count="371">
     <w:lsdException w:name="Normal" w:uiPriority="0" w:qFormat="1"/>
     <w:lsdException w:name="heading 1" w:uiPriority="9" w:qFormat="1"/>
     <w:lsdException w:name="heading 2" w:semiHidden="1" w:uiPriority="9" w:unhideWhenUsed="1" w:qFormat="1"/>
@@ -2713,11 +2798,6 @@
     <w:lsdException w:name="List Table 5 Dark Accent 6" w:uiPriority="50"/>
     <w:lsdException w:name="List Table 6 Colorful Accent 6" w:uiPriority="51"/>
     <w:lsdException w:name="List Table 7 Colorful Accent 6" w:uiPriority="52"/>
-    <w:lsdException w:name="Mention" w:semiHidden="1" w:unhideWhenUsed="1"/>
-    <w:lsdException w:name="Smart Hyperlink" w:semiHidden="1" w:unhideWhenUsed="1"/>
-    <w:lsdException w:name="Hashtag" w:semiHidden="1" w:unhideWhenUsed="1"/>
-    <w:lsdException w:name="Unresolved Mention" w:semiHidden="1" w:unhideWhenUsed="1"/>
-    <w:lsdException w:name="Smart Link" w:semiHidden="1" w:unhideWhenUsed="1"/>
   </w:latentStyles>
   <w:style w:type="paragraph" w:default="1" w:styleId="Normal">
     <w:name w:val="Normal"/>
@@ -2938,7 +3018,7 @@
 </file>
 
 <file path=word/glossary/document.xml><?xml version="1.0" encoding="utf-8"?>
-<w:glossaryDocument xmlns:wpc="http://schemas.microsoft.com/office/word/2010/wordprocessingCanvas" xmlns:cx="http://schemas.microsoft.com/office/drawing/2014/chartex" xmlns:cx1="http://schemas.microsoft.com/office/drawing/2015/9/8/chartex" xmlns:cx2="http://schemas.microsoft.com/office/drawing/2015/10/21/chartex" xmlns:cx3="http://schemas.microsoft.com/office/drawing/2016/5/9/chartex" xmlns:cx4="http://schemas.microsoft.com/office/drawing/2016/5/10/chartex" xmlns:cx5="http://schemas.microsoft.com/office/drawing/2016/5/11/chartex" xmlns:cx6="http://schemas.microsoft.com/office/drawing/2016/5/12/chartex" xmlns:cx7="http://schemas.microsoft.com/office/drawing/2016/5/13/chartex" xmlns:cx8="http://schemas.microsoft.com/office/drawing/2016/5/14/chartex" xmlns:mc="http://schemas.openxmlformats.org/markup-compatibility/2006" xmlns:aink="http://schemas.microsoft.com/office/drawing/2016/ink" xmlns:am3d="http://schemas.microsoft.com/office/drawing/2017/model3d" xmlns:o="urn:schemas-microsoft-com:office:office" xmlns:oel="http://schemas.microsoft.com/office/2019/extlst" xmlns:r="http://schemas.openxmlformats.org/officeDocument/2006/relationships" xmlns:m="http://schemas.openxmlformats.org/officeDocument/2006/math" xmlns:v="urn:schemas-microsoft-com:vml" xmlns:wp14="http://schemas.microsoft.com/office/word/2010/wordprocessingDrawing" xmlns:wp="http://schemas.openxmlformats.org/drawingml/2006/wordprocessingDrawing" xmlns:w10="urn:schemas-microsoft-com:office:word" xmlns:w="http://schemas.openxmlformats.org/wordprocessingml/2006/main" xmlns:w14="http://schemas.microsoft.com/office/word/2010/wordml" xmlns:w15="http://schemas.microsoft.com/office/word/2012/wordml" xmlns:w16cex="http://schemas.microsoft.com/office/word/2018/wordml/cex" xmlns:w16cid="http://schemas.microsoft.com/office/word/2016/wordml/cid" xmlns:w16="http://schemas.microsoft.com/office/word/2018/wordml" xmlns:w16sdtdh="http://schemas.microsoft.com/office/word/2020/wordml/sdtdatahash" xmlns:w16se="http://schemas.microsoft.com/office/word/2015/wordml/symex" xmlns:wpg="http://schemas.microsoft.com/office/word/2010/wordprocessingGroup" xmlns:wpi="http://schemas.microsoft.com/office/word/2010/wordprocessingInk" xmlns:wne="http://schemas.microsoft.com/office/word/2006/wordml" xmlns:wps="http://schemas.microsoft.com/office/word/2010/wordprocessingShape" mc:Ignorable="w14 w15 w16se w16cid w16 w16cex w16sdtdh wp14">
+<w:glossaryDocument xmlns:wpc="http://schemas.microsoft.com/office/word/2010/wordprocessingCanvas" xmlns:cx="http://schemas.microsoft.com/office/drawing/2014/chartex" xmlns:mc="http://schemas.openxmlformats.org/markup-compatibility/2006" xmlns:o="urn:schemas-microsoft-com:office:office" xmlns:r="http://schemas.openxmlformats.org/officeDocument/2006/relationships" xmlns:m="http://schemas.openxmlformats.org/officeDocument/2006/math" xmlns:v="urn:schemas-microsoft-com:vml" xmlns:wp14="http://schemas.microsoft.com/office/word/2010/wordprocessingDrawing" xmlns:wp="http://schemas.openxmlformats.org/drawingml/2006/wordprocessingDrawing" xmlns:w10="urn:schemas-microsoft-com:office:word" xmlns:w="http://schemas.openxmlformats.org/wordprocessingml/2006/main" xmlns:w14="http://schemas.microsoft.com/office/word/2010/wordml" xmlns:w15="http://schemas.microsoft.com/office/word/2012/wordml" xmlns:w16se="http://schemas.microsoft.com/office/word/2015/wordml/symex" xmlns:wpg="http://schemas.microsoft.com/office/word/2010/wordprocessingGroup" xmlns:wpi="http://schemas.microsoft.com/office/word/2010/wordprocessingInk" xmlns:wne="http://schemas.microsoft.com/office/word/2006/wordml" xmlns:wps="http://schemas.microsoft.com/office/word/2010/wordprocessingShape" mc:Ignorable="w14 w15 w16se wp14">
   <w:docParts>
     <w:docPart>
       <w:docPartPr>
@@ -2971,7 +3051,7 @@
 </file>
 
 <file path=word/glossary/fontTable.xml><?xml version="1.0" encoding="utf-8"?>
-<w:fonts xmlns:mc="http://schemas.openxmlformats.org/markup-compatibility/2006" xmlns:r="http://schemas.openxmlformats.org/officeDocument/2006/relationships" xmlns:w="http://schemas.openxmlformats.org/wordprocessingml/2006/main" xmlns:w14="http://schemas.microsoft.com/office/word/2010/wordml" xmlns:w15="http://schemas.microsoft.com/office/word/2012/wordml" xmlns:w16cex="http://schemas.microsoft.com/office/word/2018/wordml/cex" xmlns:w16cid="http://schemas.microsoft.com/office/word/2016/wordml/cid" xmlns:w16="http://schemas.microsoft.com/office/word/2018/wordml" xmlns:w16sdtdh="http://schemas.microsoft.com/office/word/2020/wordml/sdtdatahash" xmlns:w16se="http://schemas.microsoft.com/office/word/2015/wordml/symex" mc:Ignorable="w14 w15 w16se w16cid w16 w16cex w16sdtdh">
+<w:fonts xmlns:mc="http://schemas.openxmlformats.org/markup-compatibility/2006" xmlns:r="http://schemas.openxmlformats.org/officeDocument/2006/relationships" xmlns:w="http://schemas.openxmlformats.org/wordprocessingml/2006/main" xmlns:w14="http://schemas.microsoft.com/office/word/2010/wordml" xmlns:w15="http://schemas.microsoft.com/office/word/2012/wordml" xmlns:w16se="http://schemas.microsoft.com/office/word/2015/wordml/symex" mc:Ignorable="w14 w15 w16se">
   <w:font w:name="Symbol">
     <w:panose1 w:val="05050102010706020507"/>
     <w:charset w:val="02"/>
@@ -3032,7 +3112,7 @@
 </file>
 
 <file path=word/glossary/settings.xml><?xml version="1.0" encoding="utf-8"?>
-<w:settings xmlns:mc="http://schemas.openxmlformats.org/markup-compatibility/2006" xmlns:o="urn:schemas-microsoft-com:office:office" xmlns:r="http://schemas.openxmlformats.org/officeDocument/2006/relationships" xmlns:m="http://schemas.openxmlformats.org/officeDocument/2006/math" xmlns:v="urn:schemas-microsoft-com:vml" xmlns:w10="urn:schemas-microsoft-com:office:word" xmlns:w="http://schemas.openxmlformats.org/wordprocessingml/2006/main" xmlns:w14="http://schemas.microsoft.com/office/word/2010/wordml" xmlns:w15="http://schemas.microsoft.com/office/word/2012/wordml" xmlns:w16cex="http://schemas.microsoft.com/office/word/2018/wordml/cex" xmlns:w16cid="http://schemas.microsoft.com/office/word/2016/wordml/cid" xmlns:w16="http://schemas.microsoft.com/office/word/2018/wordml" xmlns:w16sdtdh="http://schemas.microsoft.com/office/word/2020/wordml/sdtdatahash" xmlns:w16se="http://schemas.microsoft.com/office/word/2015/wordml/symex" xmlns:sl="http://schemas.openxmlformats.org/schemaLibrary/2006/main" mc:Ignorable="w14 w15 w16se w16cid w16 w16cex w16sdtdh">
+<w:settings xmlns:mc="http://schemas.openxmlformats.org/markup-compatibility/2006" xmlns:o="urn:schemas-microsoft-com:office:office" xmlns:r="http://schemas.openxmlformats.org/officeDocument/2006/relationships" xmlns:m="http://schemas.openxmlformats.org/officeDocument/2006/math" xmlns:v="urn:schemas-microsoft-com:vml" xmlns:w10="urn:schemas-microsoft-com:office:word" xmlns:w="http://schemas.openxmlformats.org/wordprocessingml/2006/main" xmlns:w14="http://schemas.microsoft.com/office/word/2010/wordml" xmlns:w15="http://schemas.microsoft.com/office/word/2012/wordml" xmlns:w16se="http://schemas.microsoft.com/office/word/2015/wordml/symex" xmlns:sl="http://schemas.openxmlformats.org/schemaLibrary/2006/main" mc:Ignorable="w14 w15 w16se">
   <w:view w:val="normal"/>
   <w:defaultTabStop w:val="708"/>
   <w:hyphenationZone w:val="425"/>
@@ -3044,13 +3124,13 @@
     <w:compatSetting w:name="enableOpenTypeFeatures" w:uri="http://schemas.microsoft.com/office/word" w:val="1"/>
     <w:compatSetting w:name="doNotFlipMirrorIndents" w:uri="http://schemas.microsoft.com/office/word" w:val="1"/>
     <w:compatSetting w:name="differentiateMultirowTableHeaders" w:uri="http://schemas.microsoft.com/office/word" w:val="1"/>
-    <w:compatSetting w:name="useWord2013TrackBottomHyphenation" w:uri="http://schemas.microsoft.com/office/word" w:val="1"/>
   </w:compat>
   <w:rsids>
     <w:rsidRoot w:val="00DE69DB"/>
     <w:rsid w:val="001E25BB"/>
     <w:rsid w:val="004D6266"/>
     <w:rsid w:val="007530F2"/>
+    <w:rsid w:val="00777636"/>
     <w:rsid w:val="00786C48"/>
     <w:rsid w:val="007A7EB4"/>
     <w:rsid w:val="00801C24"/>
@@ -3075,14 +3155,14 @@
   </m:mathPr>
   <w:themeFontLang w:val="fr-FR"/>
   <w:clrSchemeMapping w:bg1="light1" w:t1="dark1" w:bg2="light2" w:t2="dark2" w:accent1="accent1" w:accent2="accent2" w:accent3="accent3" w:accent4="accent4" w:accent5="accent5" w:accent6="accent6" w:hyperlink="hyperlink" w:followedHyperlink="followedHyperlink"/>
-  <w:decimalSymbol w:val=","/>
-  <w:listSeparator w:val=";"/>
+  <w:decimalSymbol w:val="."/>
+  <w:listSeparator w:val=","/>
   <w15:chartTrackingRefBased/>
 </w:settings>
 </file>
 
 <file path=word/glossary/styles.xml><?xml version="1.0" encoding="utf-8"?>
-<w:styles xmlns:mc="http://schemas.openxmlformats.org/markup-compatibility/2006" xmlns:r="http://schemas.openxmlformats.org/officeDocument/2006/relationships" xmlns:w="http://schemas.openxmlformats.org/wordprocessingml/2006/main" xmlns:w14="http://schemas.microsoft.com/office/word/2010/wordml" xmlns:w15="http://schemas.microsoft.com/office/word/2012/wordml" xmlns:w16cex="http://schemas.microsoft.com/office/word/2018/wordml/cex" xmlns:w16cid="http://schemas.microsoft.com/office/word/2016/wordml/cid" xmlns:w16="http://schemas.microsoft.com/office/word/2018/wordml" xmlns:w16sdtdh="http://schemas.microsoft.com/office/word/2020/wordml/sdtdatahash" xmlns:w16se="http://schemas.microsoft.com/office/word/2015/wordml/symex" mc:Ignorable="w14 w15 w16se w16cid w16 w16cex w16sdtdh">
+<w:styles xmlns:mc="http://schemas.openxmlformats.org/markup-compatibility/2006" xmlns:r="http://schemas.openxmlformats.org/officeDocument/2006/relationships" xmlns:w="http://schemas.openxmlformats.org/wordprocessingml/2006/main" xmlns:w14="http://schemas.microsoft.com/office/word/2010/wordml" xmlns:w15="http://schemas.microsoft.com/office/word/2012/wordml" xmlns:w16se="http://schemas.microsoft.com/office/word/2015/wordml/symex" mc:Ignorable="w14 w15 w16se">
   <w:docDefaults>
     <w:rPrDefault>
       <w:rPr>
@@ -3098,7 +3178,7 @@
       </w:pPr>
     </w:pPrDefault>
   </w:docDefaults>
-  <w:latentStyles w:defLockedState="0" w:defUIPriority="99" w:defSemiHidden="0" w:defUnhideWhenUsed="0" w:defQFormat="0" w:count="376">
+  <w:latentStyles w:defLockedState="0" w:defUIPriority="99" w:defSemiHidden="0" w:defUnhideWhenUsed="0" w:defQFormat="0" w:count="371">
     <w:lsdException w:name="Normal" w:uiPriority="0" w:qFormat="1"/>
     <w:lsdException w:name="heading 1" w:uiPriority="9" w:qFormat="1"/>
     <w:lsdException w:name="heading 2" w:semiHidden="1" w:uiPriority="9" w:unhideWhenUsed="1" w:qFormat="1"/>
@@ -3470,11 +3550,6 @@
     <w:lsdException w:name="List Table 5 Dark Accent 6" w:uiPriority="50"/>
     <w:lsdException w:name="List Table 6 Colorful Accent 6" w:uiPriority="51"/>
     <w:lsdException w:name="List Table 7 Colorful Accent 6" w:uiPriority="52"/>
-    <w:lsdException w:name="Mention" w:semiHidden="1" w:unhideWhenUsed="1"/>
-    <w:lsdException w:name="Smart Hyperlink" w:semiHidden="1" w:unhideWhenUsed="1"/>
-    <w:lsdException w:name="Hashtag" w:semiHidden="1" w:unhideWhenUsed="1"/>
-    <w:lsdException w:name="Unresolved Mention" w:semiHidden="1" w:unhideWhenUsed="1"/>
-    <w:lsdException w:name="Smart Link" w:semiHidden="1" w:unhideWhenUsed="1"/>
   </w:latentStyles>
   <w:style w:type="paragraph" w:default="1" w:styleId="Normal">
     <w:name w:val="Normal"/>
@@ -3521,7 +3596,7 @@
 </file>
 
 <file path=word/glossary/webSettings.xml><?xml version="1.0" encoding="utf-8"?>
-<w:webSettings xmlns:mc="http://schemas.openxmlformats.org/markup-compatibility/2006" xmlns:r="http://schemas.openxmlformats.org/officeDocument/2006/relationships" xmlns:w="http://schemas.openxmlformats.org/wordprocessingml/2006/main" xmlns:w14="http://schemas.microsoft.com/office/word/2010/wordml" xmlns:w15="http://schemas.microsoft.com/office/word/2012/wordml" xmlns:w16cex="http://schemas.microsoft.com/office/word/2018/wordml/cex" xmlns:w16cid="http://schemas.microsoft.com/office/word/2016/wordml/cid" xmlns:w16="http://schemas.microsoft.com/office/word/2018/wordml" xmlns:w16sdtdh="http://schemas.microsoft.com/office/word/2020/wordml/sdtdatahash" xmlns:w16se="http://schemas.microsoft.com/office/word/2015/wordml/symex" mc:Ignorable="w14 w15 w16se w16cid w16 w16cex w16sdtdh">
+<w:webSettings xmlns:mc="http://schemas.openxmlformats.org/markup-compatibility/2006" xmlns:r="http://schemas.openxmlformats.org/officeDocument/2006/relationships" xmlns:w="http://schemas.openxmlformats.org/wordprocessingml/2006/main" xmlns:w14="http://schemas.microsoft.com/office/word/2010/wordml" xmlns:w15="http://schemas.microsoft.com/office/word/2012/wordml" xmlns:w16se="http://schemas.microsoft.com/office/word/2015/wordml/symex" mc:Ignorable="w14 w15 w16se">
   <w:optimizeForBrowser/>
   <w:allowPNG/>
 </w:webSettings>

</xml_diff>